<commit_message>
modify proposal for 2nd submission, add loss function proposal
</commit_message>
<xml_diff>
--- a/proposal.docx
+++ b/proposal.docx
@@ -11,11 +11,6 @@
       </w:r>
     </w:p>
     <w:p>
-      <w:pPr>
-        <w:rPr>
-          <w:rFonts w:hint="eastAsia"/>
-        </w:rPr>
-      </w:pPr>
       <w:r>
         <w:rPr>
           <w:rFonts w:hint="eastAsia"/>
@@ -704,19 +699,7 @@
         <w:rPr>
           <w:rFonts w:hint="eastAsia"/>
         </w:rPr>
-        <w:t>各种</w:t>
-      </w:r>
-      <w:r>
-        <w:rPr>
-          <w:rFonts w:hint="eastAsia"/>
-        </w:rPr>
-        <w:t>准确率更高的</w:t>
-      </w:r>
-      <w:r>
-        <w:rPr>
-          <w:rFonts w:hint="eastAsia"/>
-        </w:rPr>
-        <w:t>神经网络算法被发明了出来</w:t>
+        <w:t>卷积神经网络进一步发展，新的网络结构和优化算法使得其逐渐成为处理计算机视觉任务的主流方法</w:t>
       </w:r>
       <w:r>
         <w:rPr>
@@ -824,13 +807,7 @@
         <w:rPr>
           <w:rFonts w:hint="eastAsia"/>
         </w:rPr>
-        <w:t>枯燥的</w:t>
-      </w:r>
-      <w:r>
-        <w:rPr>
-          <w:rFonts w:hint="eastAsia"/>
-        </w:rPr>
-        <w:t>看图识物</w:t>
+        <w:t>枯燥的看图识物</w:t>
       </w:r>
       <w:r>
         <w:rPr>
@@ -860,11 +837,6 @@
       </w:r>
     </w:p>
     <w:p>
-      <w:pPr>
-        <w:rPr>
-          <w:rFonts w:hint="eastAsia"/>
-        </w:rPr>
-      </w:pPr>
       <w:r>
         <w:t>本项目希望能够训练出可以区分猫和狗的人工智能</w:t>
       </w:r>
@@ -983,11 +955,6 @@
       </w:r>
     </w:p>
     <w:p>
-      <w:pPr>
-        <w:rPr>
-          <w:rFonts w:hint="eastAsia"/>
-        </w:rPr>
-      </w:pPr>
       <w:r>
         <w:t>训练数据来自数据网站</w:t>
       </w:r>
@@ -1051,11 +1018,6 @@
       </w:r>
     </w:p>
     <w:p>
-      <w:pPr>
-        <w:rPr>
-          <w:rFonts w:hint="eastAsia"/>
-        </w:rPr>
-      </w:pPr>
       <w:r>
         <w:rPr>
           <w:rFonts w:hint="eastAsia"/>
@@ -1072,7 +1034,6 @@
     <w:p>
       <w:pPr>
         <w:rPr>
-          <w:rFonts w:hint="eastAsia"/>
           <w:b/>
         </w:rPr>
       </w:pPr>
@@ -1088,181 +1049,600 @@
           <w:b/>
         </w:rPr>
         <w:t>模型</w:t>
+      </w:r>
+    </w:p>
+    <w:p>
+      <w:r>
+        <w:t>本项目的基准模型是</w:t>
+      </w:r>
+      <w:proofErr w:type="spellStart"/>
+      <w:r>
+        <w:t>AlexNet</w:t>
+      </w:r>
+      <w:proofErr w:type="spellEnd"/>
+      <w:r>
+        <w:t>的模型</w:t>
+      </w:r>
+      <w:r>
+        <w:rPr>
+          <w:rFonts w:hint="eastAsia"/>
+        </w:rPr>
+        <w:t>。</w:t>
+      </w:r>
+      <w:r>
+        <w:t>首先会基本参照</w:t>
+      </w:r>
+      <w:proofErr w:type="spellStart"/>
+      <w:r>
+        <w:t>AlexNet</w:t>
+      </w:r>
+      <w:proofErr w:type="spellEnd"/>
+      <w:r>
+        <w:t>来</w:t>
+      </w:r>
+      <w:r>
+        <w:t>创建神经网络</w:t>
+      </w:r>
+      <w:r>
+        <w:rPr>
+          <w:rFonts w:hint="eastAsia"/>
+        </w:rPr>
+        <w:t>，</w:t>
+      </w:r>
+      <w:r>
+        <w:t>并根据本项目的具体情况对模型进行相应的修改</w:t>
+      </w:r>
+      <w:r>
+        <w:rPr>
+          <w:rFonts w:hint="eastAsia"/>
+        </w:rPr>
+        <w:t>。</w:t>
+      </w:r>
+      <w:r>
+        <w:t>如果建模结果已经达到预期效果</w:t>
+      </w:r>
+      <w:r>
+        <w:rPr>
+          <w:rFonts w:hint="eastAsia"/>
+        </w:rPr>
+        <w:t>（识别准确率达到</w:t>
+      </w:r>
+      <w:r>
+        <w:rPr>
+          <w:rFonts w:hint="eastAsia"/>
+        </w:rPr>
+        <w:t>95%</w:t>
+      </w:r>
+      <w:r>
+        <w:rPr>
+          <w:rFonts w:hint="eastAsia"/>
+        </w:rPr>
+        <w:t>）</w:t>
+      </w:r>
+      <w:r>
+        <w:rPr>
+          <w:rFonts w:hint="eastAsia"/>
+        </w:rPr>
+        <w:t>，</w:t>
+      </w:r>
+      <w:r>
+        <w:t>则不做进一步改进</w:t>
+      </w:r>
+      <w:r>
+        <w:rPr>
+          <w:rFonts w:hint="eastAsia"/>
+        </w:rPr>
+        <w:t>；</w:t>
+      </w:r>
+      <w:r>
+        <w:t>如果建模结果不如预期</w:t>
+      </w:r>
+      <w:r>
+        <w:rPr>
+          <w:rFonts w:hint="eastAsia"/>
+        </w:rPr>
+        <w:t>，</w:t>
+      </w:r>
+      <w:r>
+        <w:t>则会参考其他更多的模型</w:t>
+      </w:r>
+      <w:r>
+        <w:rPr>
+          <w:rFonts w:hint="eastAsia"/>
+        </w:rPr>
+        <w:t>（比如</w:t>
+      </w:r>
+      <w:proofErr w:type="spellStart"/>
+      <w:r>
+        <w:rPr>
+          <w:rFonts w:hint="eastAsia"/>
+        </w:rPr>
+        <w:t>VGG</w:t>
+      </w:r>
+      <w:r>
+        <w:t>Net</w:t>
+      </w:r>
+      <w:proofErr w:type="spellEnd"/>
+      <w:r>
+        <w:rPr>
+          <w:rFonts w:hint="eastAsia"/>
+        </w:rPr>
+        <w:t>，</w:t>
+      </w:r>
+      <w:r>
+        <w:t xml:space="preserve"> </w:t>
+      </w:r>
+      <w:proofErr w:type="spellStart"/>
+      <w:r>
+        <w:t>ResNet</w:t>
+      </w:r>
+      <w:proofErr w:type="spellEnd"/>
+      <w:r>
+        <w:rPr>
+          <w:rFonts w:hint="eastAsia"/>
+        </w:rPr>
+        <w:t>，</w:t>
+      </w:r>
+      <w:r>
+        <w:t xml:space="preserve"> Inception</w:t>
+      </w:r>
+      <w:r>
+        <w:t>等等</w:t>
+      </w:r>
+      <w:r>
+        <w:rPr>
+          <w:rFonts w:hint="eastAsia"/>
+        </w:rPr>
+        <w:t>）</w:t>
+      </w:r>
+      <w:r>
+        <w:t>对模型进行修改</w:t>
+      </w:r>
+      <w:r>
+        <w:rPr>
+          <w:rFonts w:hint="eastAsia"/>
+        </w:rPr>
+        <w:t>，</w:t>
+      </w:r>
+      <w:r>
+        <w:t>以期达到预想的预测效果</w:t>
+      </w:r>
+      <w:r>
+        <w:rPr>
+          <w:rFonts w:hint="eastAsia"/>
+        </w:rPr>
+        <w:t>。</w:t>
       </w:r>
     </w:p>
     <w:p>
       <w:pPr>
         <w:rPr>
-          <w:rFonts w:hint="eastAsia"/>
+          <w:b/>
         </w:rPr>
       </w:pPr>
       <w:r>
-        <w:t>本项目的基准模型是</w:t>
-      </w:r>
-      <w:proofErr w:type="spellStart"/>
-      <w:r>
-        <w:t>AlexNet</w:t>
-      </w:r>
-      <w:proofErr w:type="spellEnd"/>
-      <w:r>
-        <w:t>的模型</w:t>
-      </w:r>
-      <w:r>
-        <w:rPr>
-          <w:rFonts w:hint="eastAsia"/>
-        </w:rPr>
-        <w:t>。</w:t>
-      </w:r>
-      <w:r>
-        <w:t>首先会基本参照</w:t>
-      </w:r>
-      <w:proofErr w:type="spellStart"/>
-      <w:r>
-        <w:t>AlexNet</w:t>
-      </w:r>
-      <w:proofErr w:type="spellEnd"/>
-      <w:r>
-        <w:t>来</w:t>
-      </w:r>
-      <w:r>
-        <w:t>创建神经网络</w:t>
-      </w:r>
-      <w:r>
-        <w:rPr>
-          <w:rFonts w:hint="eastAsia"/>
-        </w:rPr>
-        <w:t>，</w:t>
-      </w:r>
-      <w:r>
-        <w:t>并根据本项目的具体情况对模型进行相应的修改</w:t>
-      </w:r>
-      <w:r>
-        <w:rPr>
-          <w:rFonts w:hint="eastAsia"/>
-        </w:rPr>
-        <w:t>。</w:t>
-      </w:r>
-      <w:r>
-        <w:t>如果建模结果已经达到预期效果</w:t>
-      </w:r>
-      <w:r>
-        <w:rPr>
-          <w:rFonts w:hint="eastAsia"/>
-        </w:rPr>
-        <w:t>，</w:t>
-      </w:r>
-      <w:r>
-        <w:t>则不做进一步改进</w:t>
-      </w:r>
-      <w:r>
-        <w:rPr>
-          <w:rFonts w:hint="eastAsia"/>
-        </w:rPr>
-        <w:t>；</w:t>
-      </w:r>
-      <w:r>
-        <w:t>如果建模结果不如预期</w:t>
-      </w:r>
-      <w:r>
-        <w:rPr>
-          <w:rFonts w:hint="eastAsia"/>
-        </w:rPr>
-        <w:t>，</w:t>
-      </w:r>
-      <w:r>
-        <w:t>则会参考其他更多的模型</w:t>
-      </w:r>
-      <w:r>
-        <w:rPr>
-          <w:rFonts w:hint="eastAsia"/>
-        </w:rPr>
-        <w:t>（比如</w:t>
-      </w:r>
-      <w:proofErr w:type="spellStart"/>
-      <w:r>
-        <w:rPr>
-          <w:rFonts w:hint="eastAsia"/>
-        </w:rPr>
-        <w:t>VGG</w:t>
-      </w:r>
-      <w:r>
-        <w:t>Net</w:t>
-      </w:r>
-      <w:proofErr w:type="spellEnd"/>
-      <w:r>
-        <w:rPr>
-          <w:rFonts w:hint="eastAsia"/>
-        </w:rPr>
-        <w:t>，</w:t>
-      </w:r>
-      <w:r>
-        <w:t xml:space="preserve"> </w:t>
-      </w:r>
-      <w:proofErr w:type="spellStart"/>
-      <w:r>
-        <w:t>ResNet</w:t>
-      </w:r>
-      <w:proofErr w:type="spellEnd"/>
-      <w:r>
-        <w:rPr>
-          <w:rFonts w:hint="eastAsia"/>
-        </w:rPr>
-        <w:t>，</w:t>
-      </w:r>
-      <w:r>
-        <w:t xml:space="preserve"> Inception</w:t>
-      </w:r>
-      <w:r>
-        <w:t>等等</w:t>
-      </w:r>
-      <w:r>
-        <w:rPr>
-          <w:rFonts w:hint="eastAsia"/>
-        </w:rPr>
-        <w:t>）</w:t>
-      </w:r>
-      <w:r>
-        <w:t>对模型进行修改</w:t>
-      </w:r>
-      <w:r>
-        <w:rPr>
-          <w:rFonts w:hint="eastAsia"/>
-        </w:rPr>
-        <w:t>，</w:t>
-      </w:r>
-      <w:r>
-        <w:t>以期达到预想的预测效果</w:t>
-      </w:r>
-      <w:r>
-        <w:rPr>
-          <w:rFonts w:hint="eastAsia"/>
-        </w:rPr>
-        <w:t>。</w:t>
+        <w:rPr>
+          <w:rFonts w:hint="eastAsia"/>
+          <w:b/>
+        </w:rPr>
+        <w:t>评估</w:t>
+      </w:r>
+      <w:r>
+        <w:rPr>
+          <w:b/>
+        </w:rPr>
+        <w:t>标准</w:t>
       </w:r>
     </w:p>
     <w:p>
       <w:pPr>
         <w:rPr>
-          <w:b/>
+          <w:rFonts w:hint="eastAsia"/>
         </w:rPr>
       </w:pPr>
       <w:r>
-        <w:rPr>
-          <w:rFonts w:hint="eastAsia"/>
-          <w:b/>
-        </w:rPr>
-        <w:t>评估</w:t>
-      </w:r>
-      <w:r>
-        <w:rPr>
-          <w:b/>
-        </w:rPr>
-        <w:t>标准</w:t>
+        <w:lastRenderedPageBreak/>
+        <w:t>因为本项目是为二分类</w:t>
+      </w:r>
+      <w:r>
+        <w:rPr>
+          <w:rFonts w:hint="eastAsia"/>
+        </w:rPr>
+        <w:t>，</w:t>
+      </w:r>
+      <w:r>
+        <w:t>所以在神经网络的最后一层可以采用逻辑回归</w:t>
+      </w:r>
+      <w:r>
+        <w:t>来</w:t>
+      </w:r>
+      <w:r>
+        <w:t>进行分类</w:t>
+      </w:r>
+      <w:r>
+        <w:rPr>
+          <w:rFonts w:hint="eastAsia"/>
+        </w:rPr>
+        <w:t>，</w:t>
+      </w:r>
+      <w:r>
+        <w:t>那么逻辑回归对应的</w:t>
+      </w:r>
+      <w:r>
+        <w:t>cost function</w:t>
+      </w:r>
+      <w:r>
+        <w:t>定义为</w:t>
+      </w:r>
+      <w:r>
+        <w:rPr>
+          <w:rFonts w:hint="eastAsia"/>
+        </w:rPr>
+        <w:t>：</w:t>
+      </w:r>
+      <m:oMath>
+        <m:r>
+          <m:rPr>
+            <m:sty m:val="p"/>
+          </m:rPr>
+          <w:rPr>
+            <w:rFonts w:ascii="Cambria Math" w:hAnsi="Cambria Math"/>
+          </w:rPr>
+          <m:t>J=</m:t>
+        </m:r>
+        <m:f>
+          <m:fPr>
+            <m:ctrlPr>
+              <w:rPr>
+                <w:rFonts w:ascii="Cambria Math" w:hAnsi="Cambria Math"/>
+              </w:rPr>
+            </m:ctrlPr>
+          </m:fPr>
+          <m:num>
+            <m:r>
+              <w:rPr>
+                <w:rFonts w:ascii="Cambria Math" w:hAnsi="Cambria Math"/>
+              </w:rPr>
+              <m:t>1</m:t>
+            </m:r>
+          </m:num>
+          <m:den>
+            <m:r>
+              <w:rPr>
+                <w:rFonts w:ascii="Cambria Math" w:hAnsi="Cambria Math"/>
+              </w:rPr>
+              <m:t>m</m:t>
+            </m:r>
+          </m:den>
+        </m:f>
+        <m:nary>
+          <m:naryPr>
+            <m:chr m:val="∑"/>
+            <m:limLoc m:val="undOvr"/>
+            <m:ctrlPr>
+              <w:rPr>
+                <w:rFonts w:ascii="Cambria Math" w:hAnsi="Cambria Math"/>
+                <w:i/>
+              </w:rPr>
+            </m:ctrlPr>
+          </m:naryPr>
+          <m:sub>
+            <m:r>
+              <w:rPr>
+                <w:rFonts w:ascii="Cambria Math" w:hAnsi="Cambria Math"/>
+              </w:rPr>
+              <m:t>i=1</m:t>
+            </m:r>
+          </m:sub>
+          <m:sup>
+            <m:r>
+              <w:rPr>
+                <w:rFonts w:ascii="Cambria Math" w:hAnsi="Cambria Math"/>
+              </w:rPr>
+              <m:t>m</m:t>
+            </m:r>
+          </m:sup>
+          <m:e>
+            <m:sSup>
+              <m:sSupPr>
+                <m:ctrlPr>
+                  <w:rPr>
+                    <w:rFonts w:ascii="Cambria Math" w:hAnsi="Cambria Math"/>
+                    <w:i/>
+                  </w:rPr>
+                </m:ctrlPr>
+              </m:sSupPr>
+              <m:e>
+                <m:r>
+                  <w:rPr>
+                    <w:rFonts w:ascii="Cambria Math" w:hAnsi="Cambria Math"/>
+                  </w:rPr>
+                  <m:t>y</m:t>
+                </m:r>
+              </m:e>
+              <m:sup>
+                <m:r>
+                  <w:rPr>
+                    <w:rFonts w:ascii="Cambria Math" w:hAnsi="Cambria Math"/>
+                  </w:rPr>
+                  <m:t>i</m:t>
+                </m:r>
+              </m:sup>
+            </m:sSup>
+            <m:r>
+              <w:rPr>
+                <w:rFonts w:ascii="Cambria Math" w:hAnsi="Cambria Math"/>
+              </w:rPr>
+              <m:t>log</m:t>
+            </m:r>
+            <m:sSup>
+              <m:sSupPr>
+                <m:ctrlPr>
+                  <w:rPr>
+                    <w:rFonts w:ascii="Cambria Math" w:hAnsi="Cambria Math"/>
+                    <w:i/>
+                  </w:rPr>
+                </m:ctrlPr>
+              </m:sSupPr>
+              <m:e>
+                <m:r>
+                  <w:rPr>
+                    <w:rFonts w:ascii="Cambria Math" w:hAnsi="Cambria Math"/>
+                  </w:rPr>
+                  <m:t>ŷ</m:t>
+                </m:r>
+              </m:e>
+              <m:sup>
+                <m:r>
+                  <w:rPr>
+                    <w:rFonts w:ascii="Cambria Math" w:hAnsi="Cambria Math"/>
+                  </w:rPr>
+                  <m:t>i</m:t>
+                </m:r>
+              </m:sup>
+            </m:sSup>
+            <m:r>
+              <w:rPr>
+                <w:rFonts w:ascii="Cambria Math" w:hAnsi="Cambria Math"/>
+              </w:rPr>
+              <m:t>+</m:t>
+            </m:r>
+            <m:d>
+              <m:dPr>
+                <m:ctrlPr>
+                  <w:rPr>
+                    <w:rFonts w:ascii="Cambria Math" w:hAnsi="Cambria Math"/>
+                    <w:i/>
+                  </w:rPr>
+                </m:ctrlPr>
+              </m:dPr>
+              <m:e>
+                <m:r>
+                  <w:rPr>
+                    <w:rFonts w:ascii="Cambria Math" w:hAnsi="Cambria Math"/>
+                  </w:rPr>
+                  <m:t>1-</m:t>
+                </m:r>
+                <m:sSup>
+                  <m:sSupPr>
+                    <m:ctrlPr>
+                      <w:rPr>
+                        <w:rFonts w:ascii="Cambria Math" w:hAnsi="Cambria Math"/>
+                        <w:i/>
+                      </w:rPr>
+                    </m:ctrlPr>
+                  </m:sSupPr>
+                  <m:e>
+                    <m:r>
+                      <w:rPr>
+                        <w:rFonts w:ascii="Cambria Math" w:hAnsi="Cambria Math"/>
+                      </w:rPr>
+                      <m:t>y</m:t>
+                    </m:r>
+                  </m:e>
+                  <m:sup>
+                    <m:r>
+                      <w:rPr>
+                        <w:rFonts w:ascii="Cambria Math" w:hAnsi="Cambria Math"/>
+                      </w:rPr>
+                      <m:t>i</m:t>
+                    </m:r>
+                  </m:sup>
+                </m:sSup>
+              </m:e>
+            </m:d>
+            <m:r>
+              <m:rPr>
+                <m:sty m:val="p"/>
+              </m:rPr>
+              <w:rPr>
+                <w:rFonts w:ascii="Cambria Math" w:hAnsi="Cambria Math"/>
+              </w:rPr>
+              <m:t>log⁡</m:t>
+            </m:r>
+            <m:r>
+              <w:rPr>
+                <w:rFonts w:ascii="Cambria Math" w:hAnsi="Cambria Math"/>
+              </w:rPr>
+              <m:t>(1-</m:t>
+            </m:r>
+            <m:sSup>
+              <m:sSupPr>
+                <m:ctrlPr>
+                  <w:rPr>
+                    <w:rFonts w:ascii="Cambria Math" w:hAnsi="Cambria Math"/>
+                    <w:i/>
+                  </w:rPr>
+                </m:ctrlPr>
+              </m:sSupPr>
+              <m:e>
+                <m:r>
+                  <w:rPr>
+                    <w:rFonts w:ascii="Cambria Math" w:hAnsi="Cambria Math"/>
+                  </w:rPr>
+                  <m:t>ŷ</m:t>
+                </m:r>
+              </m:e>
+              <m:sup>
+                <m:r>
+                  <w:rPr>
+                    <w:rFonts w:ascii="Cambria Math" w:hAnsi="Cambria Math"/>
+                  </w:rPr>
+                  <m:t>i</m:t>
+                </m:r>
+              </m:sup>
+            </m:sSup>
+            <m:r>
+              <w:rPr>
+                <w:rFonts w:ascii="Cambria Math" w:hAnsi="Cambria Math"/>
+              </w:rPr>
+              <m:t>)</m:t>
+            </m:r>
+          </m:e>
+        </m:nary>
+      </m:oMath>
+      <w:r>
+        <w:rPr>
+          <w:rFonts w:hint="eastAsia"/>
+        </w:rPr>
+        <w:t>，</w:t>
+      </w:r>
+      <w:r>
+        <w:t>其中</w:t>
+      </w:r>
+      <w:r>
+        <w:t>y</w:t>
+      </w:r>
+      <w:r>
+        <w:t>表示实际图片中是猫</w:t>
+      </w:r>
+      <w:r>
+        <w:rPr>
+          <w:rFonts w:hint="eastAsia"/>
+        </w:rPr>
+        <w:t>（</w:t>
+      </w:r>
+      <w:r>
+        <w:rPr>
+          <w:rFonts w:hint="eastAsia"/>
+        </w:rPr>
+        <w:t>y</w:t>
+      </w:r>
+      <w:r>
+        <w:t>=0</w:t>
+      </w:r>
+      <w:r>
+        <w:rPr>
+          <w:rFonts w:hint="eastAsia"/>
+        </w:rPr>
+        <w:t>）还是狗（</w:t>
+      </w:r>
+      <w:r>
+        <w:rPr>
+          <w:rFonts w:hint="eastAsia"/>
+        </w:rPr>
+        <w:t>y</w:t>
+      </w:r>
+      <w:r>
+        <w:t>=1</w:t>
+      </w:r>
+      <w:r>
+        <w:rPr>
+          <w:rFonts w:hint="eastAsia"/>
+        </w:rPr>
+        <w:t>），而</w:t>
+      </w:r>
+      <w:r>
+        <w:rPr>
+          <w:rFonts w:hint="eastAsia"/>
+        </w:rPr>
+        <w:t>y</w:t>
+      </w:r>
+      <w:r>
+        <w:t>̂</w:t>
+      </w:r>
+      <w:r>
+        <w:t>表示神经网络的预测值</w:t>
+      </w:r>
+      <w:r>
+        <w:rPr>
+          <w:rFonts w:hint="eastAsia"/>
+        </w:rPr>
+        <w:t>。</w:t>
+      </w:r>
+      <w:r>
+        <w:t>M</w:t>
+      </w:r>
+      <w:r>
+        <w:rPr>
+          <w:rFonts w:hint="eastAsia"/>
+        </w:rPr>
+        <w:t>为训练图片总数。若采用</w:t>
+      </w:r>
+      <w:proofErr w:type="gramStart"/>
+      <w:r>
+        <w:rPr>
+          <w:rFonts w:hint="eastAsia"/>
+        </w:rPr>
+        <w:t>mini</w:t>
+      </w:r>
+      <w:r>
+        <w:t>-batch</w:t>
+      </w:r>
+      <w:r>
+        <w:t>的方式</w:t>
+      </w:r>
+      <w:r>
+        <w:rPr>
+          <w:rFonts w:hint="eastAsia"/>
+        </w:rPr>
+        <w:t>，</w:t>
+      </w:r>
+      <w:r>
+        <w:t>则</w:t>
+      </w:r>
+      <w:r>
+        <w:t>m</w:t>
+      </w:r>
+      <w:r>
+        <w:t>表示每一个</w:t>
+      </w:r>
+      <w:r>
+        <w:t>batch</w:t>
+      </w:r>
+      <w:r>
+        <w:t>图片的数量</w:t>
+      </w:r>
+      <w:proofErr w:type="gramEnd"/>
+      <w:r>
+        <w:rPr>
+          <w:rFonts w:hint="eastAsia"/>
+        </w:rPr>
+        <w:t>。深度学习通过反向传播算法来最小化</w:t>
+      </w:r>
+      <w:r>
+        <w:rPr>
+          <w:rFonts w:hint="eastAsia"/>
+        </w:rPr>
+        <w:t>J</w:t>
+      </w:r>
+      <w:r>
+        <w:rPr>
+          <w:rFonts w:hint="eastAsia"/>
+        </w:rPr>
+        <w:t>从而更新网络系数，以达到</w:t>
+      </w:r>
+      <w:bookmarkStart w:id="0" w:name="_GoBack"/>
+      <w:bookmarkEnd w:id="0"/>
+      <w:r>
+        <w:rPr>
+          <w:rFonts w:hint="eastAsia"/>
+        </w:rPr>
+        <w:t>网络的建模过程。</w:t>
       </w:r>
     </w:p>
     <w:p>
       <w:r>
-        <w:lastRenderedPageBreak/>
         <w:t>所建立的猫狗识别人工智能的评估标准为</w:t>
       </w:r>
       <w:r>
@@ -1452,7 +1832,19 @@
         <w:rPr>
           <w:rFonts w:hint="eastAsia"/>
         </w:rPr>
-        <w:t>数据建模。如前所述，所用的基准模型为</w:t>
+        <w:t>数据建模</w:t>
+      </w:r>
+      <w:r>
+        <w:rPr>
+          <w:rFonts w:hint="eastAsia"/>
+        </w:rPr>
+        <w:t>与优化</w:t>
+      </w:r>
+      <w:r>
+        <w:rPr>
+          <w:rFonts w:hint="eastAsia"/>
+        </w:rPr>
+        <w:t>。如前所述，所用的基准模型为</w:t>
       </w:r>
       <w:proofErr w:type="spellStart"/>
       <w:r>
@@ -1524,13 +1916,7 @@
         <w:rPr>
           <w:rFonts w:hint="eastAsia"/>
         </w:rPr>
-        <w:t>）</w:t>
-      </w:r>
-      <w:r>
-        <w:rPr>
-          <w:rFonts w:hint="eastAsia"/>
-        </w:rPr>
-        <w:t>；</w:t>
+        <w:t>）；</w:t>
       </w:r>
     </w:p>
     <w:p>
@@ -1540,9 +1926,6 @@
           <w:ilvl w:val="0"/>
           <w:numId w:val="1"/>
         </w:numPr>
-        <w:rPr>
-          <w:rFonts w:hint="eastAsia"/>
-        </w:rPr>
       </w:pPr>
       <w:r>
         <w:t>数据可视化</w:t>
@@ -1605,7 +1988,6 @@
     <w:p>
       <w:pPr>
         <w:rPr>
-          <w:rFonts w:hint="eastAsia"/>
           <w:b/>
         </w:rPr>
       </w:pPr>
@@ -1617,11 +1999,6 @@
       </w:r>
     </w:p>
     <w:p>
-      <w:pPr>
-        <w:rPr>
-          <w:rFonts w:hint="eastAsia"/>
-        </w:rPr>
-      </w:pPr>
       <w:r>
         <w:t xml:space="preserve">[1] </w:t>
       </w:r>
@@ -1689,21 +2066,11 @@
       </w:r>
     </w:p>
     <w:p>
-      <w:pPr>
-        <w:rPr>
-          <w:rFonts w:hint="eastAsia"/>
-        </w:rPr>
-      </w:pPr>
       <w:r>
         <w:t xml:space="preserve">[3] </w:t>
       </w:r>
       <w:r>
-        <w:t>https://ades</w:t>
-      </w:r>
-      <w:bookmarkStart w:id="0" w:name="_GoBack"/>
-      <w:bookmarkEnd w:id="0"/>
-      <w:r>
-        <w:t>hpande3.github.io/adeshpande3.github.io/The-9-Deep-Learning-Papers-You-Need-To-Know-About.html</w:t>
+        <w:t>https://adeshpande3.github.io/adeshpande3.github.io/The-9-Deep-Learning-Papers-You-Need-To-Know-About.html</w:t>
       </w:r>
       <w:r>
         <w:rPr>
@@ -2315,6 +2682,16 @@
       <w:u w:val="single"/>
     </w:rPr>
   </w:style>
+  <w:style w:type="character" w:styleId="PlaceholderText">
+    <w:name w:val="Placeholder Text"/>
+    <w:basedOn w:val="DefaultParagraphFont"/>
+    <w:uiPriority w:val="99"/>
+    <w:semiHidden/>
+    <w:rsid w:val="000515CF"/>
+    <w:rPr>
+      <w:color w:val="808080"/>
+    </w:rPr>
+  </w:style>
 </w:styles>
 </file>
 

</xml_diff>

<commit_message>
1. Add more information regarding dataset information; 2. Re-write metrics part with cost function definition; 3. Re-oganize the proposal a little bit
</commit_message>
<xml_diff>
--- a/proposal.docx
+++ b/proposal.docx
@@ -19,9 +19,17 @@
       </w:r>
     </w:p>
     <w:p>
-      <w:r>
-        <w:rPr>
-          <w:rFonts w:hint="eastAsia"/>
+      <w:pPr>
+        <w:rPr>
+          <w:b/>
+          <w:sz w:val="24"/>
+        </w:rPr>
+      </w:pPr>
+      <w:r>
+        <w:rPr>
+          <w:rFonts w:hint="eastAsia"/>
+          <w:b/>
+          <w:sz w:val="24"/>
         </w:rPr>
         <w:t>开题报告</w:t>
       </w:r>
@@ -51,7 +59,7 @@
         <w:rPr>
           <w:rFonts w:hint="eastAsia"/>
         </w:rPr>
-        <w:t>最早</w:t>
+        <w:t>的研究最早</w:t>
       </w:r>
       <w:r>
         <w:rPr>
@@ -766,6 +774,12 @@
           <w:rFonts w:hint="eastAsia"/>
         </w:rPr>
         <w:t>被训练出来，</w:t>
+      </w:r>
+      <w:r>
+        <w:rPr>
+          <w:rFonts w:hint="eastAsia"/>
+        </w:rPr>
+        <w:t>用来</w:t>
       </w:r>
       <w:r>
         <w:rPr>
@@ -844,94 +858,19 @@
         <w:rPr>
           <w:rFonts w:hint="eastAsia"/>
         </w:rPr>
-        <w:t>。这一人工智能需要能够识别出一张彩色照片的动物是猫还是狗。</w:t>
-      </w:r>
-      <w:r>
-        <w:t>这样的</w:t>
-      </w:r>
-      <w:r>
-        <w:t>识别</w:t>
-      </w:r>
-      <w:r>
-        <w:t>只需要知道</w:t>
-      </w:r>
-      <w:r>
-        <w:rPr>
-          <w:rFonts w:hint="eastAsia"/>
-        </w:rPr>
-        <w:t>识别</w:t>
-      </w:r>
-      <w:r>
-        <w:t>的是什么</w:t>
-      </w:r>
-      <w:r>
-        <w:rPr>
-          <w:rFonts w:hint="eastAsia"/>
-        </w:rPr>
-        <w:t>，</w:t>
-      </w:r>
-      <w:r>
-        <w:t>而不需要知道为什么</w:t>
-      </w:r>
-      <w:r>
-        <w:t>识别的</w:t>
-      </w:r>
-      <w:r>
-        <w:t>是什么</w:t>
-      </w:r>
-      <w:r>
-        <w:rPr>
-          <w:rFonts w:hint="eastAsia"/>
-        </w:rPr>
-        <w:t>。进一步说，人是怎么识别</w:t>
-      </w:r>
-      <w:r>
-        <w:rPr>
-          <w:rFonts w:hint="eastAsia"/>
-        </w:rPr>
-        <w:t>猫和</w:t>
-      </w:r>
-      <w:r>
-        <w:rPr>
-          <w:rFonts w:hint="eastAsia"/>
-        </w:rPr>
-        <w:t>狗的呢？事实上，我们并不能准确地说出猫和狗的外观区别在哪里，我们只是模糊地知道，这样的动物是猫，那样的动物是狗。这样的任务，可以通过</w:t>
-      </w:r>
-      <w:r>
-        <w:rPr>
-          <w:rFonts w:hint="eastAsia"/>
-        </w:rPr>
-        <w:t>归纳学习的</w:t>
-      </w:r>
-      <w:r>
-        <w:rPr>
-          <w:rFonts w:hint="eastAsia"/>
-        </w:rPr>
-        <w:t>机器学习</w:t>
-      </w:r>
-      <w:r>
-        <w:rPr>
-          <w:rFonts w:hint="eastAsia"/>
-        </w:rPr>
-        <w:t>算法</w:t>
-      </w:r>
-      <w:r>
-        <w:rPr>
-          <w:rFonts w:hint="eastAsia"/>
-        </w:rPr>
-        <w:t>来训练人工智能，而神经网络又是表现最好的算法。因此，本文会采用</w:t>
-      </w:r>
-      <w:r>
-        <w:rPr>
-          <w:rFonts w:hint="eastAsia"/>
-        </w:rPr>
-        <w:t>卷积</w:t>
-      </w:r>
-      <w:r>
-        <w:rPr>
-          <w:rFonts w:hint="eastAsia"/>
-        </w:rPr>
-        <w:t>神经网络来建立具有猫狗识别能力的人工智能，希冀其识别能力能够与人类相当。</w:t>
+        <w:t>。这一人工智能需要能够识别出一张彩色照片</w:t>
+      </w:r>
+      <w:r>
+        <w:rPr>
+          <w:rFonts w:hint="eastAsia"/>
+        </w:rPr>
+        <w:t>中</w:t>
+      </w:r>
+      <w:r>
+        <w:rPr>
+          <w:rFonts w:hint="eastAsia"/>
+        </w:rPr>
+        <w:t>的动物是猫还是狗。</w:t>
       </w:r>
     </w:p>
     <w:p>
@@ -945,56 +884,57 @@
           <w:rFonts w:hint="eastAsia"/>
           <w:b/>
         </w:rPr>
-        <w:t>数据</w:t>
+        <w:t>解决</w:t>
       </w:r>
       <w:r>
         <w:rPr>
           <w:b/>
         </w:rPr>
-        <w:t>或输入</w:t>
+        <w:t>方法描述</w:t>
       </w:r>
     </w:p>
     <w:p>
       <w:r>
-        <w:t>训练数据来自数据网站</w:t>
-      </w:r>
-      <w:proofErr w:type="spellStart"/>
-      <w:r>
-        <w:t>Kaggle</w:t>
-      </w:r>
-      <w:proofErr w:type="spellEnd"/>
-      <w:r>
-        <w:t>的一个猫狗识别问题</w:t>
-      </w:r>
-      <w:r>
-        <w:rPr>
-          <w:rFonts w:hint="eastAsia"/>
-        </w:rPr>
-        <w:t>（</w:t>
-      </w:r>
-      <w:r>
-        <w:t>Dogs vs. Cats Redux: Kernels Edition</w:t>
-      </w:r>
-      <w:r>
-        <w:rPr>
-          <w:rFonts w:hint="eastAsia"/>
-        </w:rPr>
-        <w:t>），训练</w:t>
-      </w:r>
-      <w:r>
-        <w:t>模型的输入是包含猫</w:t>
-      </w:r>
-      <w:r>
-        <w:rPr>
-          <w:rFonts w:hint="eastAsia"/>
-        </w:rPr>
-        <w:t>/</w:t>
-      </w:r>
-      <w:r>
-        <w:rPr>
-          <w:rFonts w:hint="eastAsia"/>
-        </w:rPr>
-        <w:t>狗的照片。</w:t>
+        <w:t>区分猫和狗</w:t>
+      </w:r>
+      <w:r>
+        <w:t>这样的识别只需要知道</w:t>
+      </w:r>
+      <w:r>
+        <w:rPr>
+          <w:rFonts w:hint="eastAsia"/>
+        </w:rPr>
+        <w:t>识别</w:t>
+      </w:r>
+      <w:r>
+        <w:t>的是什么</w:t>
+      </w:r>
+      <w:r>
+        <w:rPr>
+          <w:rFonts w:hint="eastAsia"/>
+        </w:rPr>
+        <w:t>，</w:t>
+      </w:r>
+      <w:r>
+        <w:t>而不需要知道为什么识别的是什么</w:t>
+      </w:r>
+      <w:r>
+        <w:rPr>
+          <w:rFonts w:hint="eastAsia"/>
+        </w:rPr>
+        <w:t>。进一步来说，人是怎么区分猫和狗的呢？事实上，我们并不能准确地说出猫和狗的外观区别在哪里，我们只是模糊地知道，这样的动物是猫，那样的动物是狗。这样的任务，可以通过归纳学习的机器学习算法来训练，而</w:t>
+      </w:r>
+      <w:r>
+        <w:rPr>
+          <w:rFonts w:hint="eastAsia"/>
+        </w:rPr>
+        <w:t>卷积</w:t>
+      </w:r>
+      <w:r>
+        <w:rPr>
+          <w:rFonts w:hint="eastAsia"/>
+        </w:rPr>
+        <w:t>神经网络又是表现最好的算法。因此，本文会采用卷积神经网络来建立具有猫狗识别能力的人工智能，希冀其识别能力能够与人类相当。</w:t>
       </w:r>
     </w:p>
     <w:p>
@@ -1008,13 +948,13 @@
           <w:rFonts w:hint="eastAsia"/>
           <w:b/>
         </w:rPr>
-        <w:t>解决</w:t>
+        <w:t>数据</w:t>
       </w:r>
       <w:r>
         <w:rPr>
           <w:b/>
         </w:rPr>
-        <w:t>方法描述</w:t>
+        <w:t>或输入</w:t>
       </w:r>
     </w:p>
     <w:p>
@@ -1022,190 +962,249 @@
         <w:rPr>
           <w:rFonts w:hint="eastAsia"/>
         </w:rPr>
-        <w:t>本项目会使用卷积神经网络</w:t>
-      </w:r>
-      <w:r>
-        <w:rPr>
-          <w:rFonts w:hint="eastAsia"/>
-        </w:rPr>
-        <w:t>建立猫狗识别模型。</w:t>
+        <w:t>本项目</w:t>
+      </w:r>
+      <w:r>
+        <w:t>的</w:t>
+      </w:r>
+      <w:r>
+        <w:t>数据来自数据网站</w:t>
+      </w:r>
+      <w:proofErr w:type="spellStart"/>
+      <w:r>
+        <w:t>Kaggle</w:t>
+      </w:r>
+      <w:proofErr w:type="spellEnd"/>
+      <w:r>
+        <w:t>的一个猫狗识别</w:t>
+      </w:r>
+      <w:r>
+        <w:rPr>
+          <w:rFonts w:hint="eastAsia"/>
+        </w:rPr>
+        <w:t>项目</w:t>
+      </w:r>
+      <w:r>
+        <w:rPr>
+          <w:rFonts w:hint="eastAsia"/>
+        </w:rPr>
+        <w:t>（</w:t>
+      </w:r>
+      <w:r>
+        <w:t>https://www.kaggle.com/c/dogs-vs-cats-redux-kernels-edition</w:t>
+      </w:r>
+      <w:r>
+        <w:rPr>
+          <w:rFonts w:hint="eastAsia"/>
+        </w:rPr>
+        <w:t>）。数据分为训练集和测试集，其中训练集包含</w:t>
+      </w:r>
+      <w:r>
+        <w:rPr>
+          <w:rFonts w:hint="eastAsia"/>
+        </w:rPr>
+        <w:t>25000</w:t>
+      </w:r>
+      <w:r>
+        <w:rPr>
+          <w:rFonts w:hint="eastAsia"/>
+        </w:rPr>
+        <w:t>张猫或狗的照片，测试集包含</w:t>
+      </w:r>
+      <w:r>
+        <w:rPr>
+          <w:rFonts w:hint="eastAsia"/>
+        </w:rPr>
+        <w:t>12500</w:t>
+      </w:r>
+      <w:r>
+        <w:rPr>
+          <w:rFonts w:hint="eastAsia"/>
+        </w:rPr>
+        <w:t>张猫或狗的照片。训练集</w:t>
+      </w:r>
+      <w:r>
+        <w:rPr>
+          <w:rFonts w:hint="eastAsia"/>
+        </w:rPr>
+        <w:t>的</w:t>
+      </w:r>
+      <w:r>
+        <w:rPr>
+          <w:rFonts w:hint="eastAsia"/>
+        </w:rPr>
+        <w:t>25000</w:t>
+      </w:r>
+      <w:r>
+        <w:rPr>
+          <w:rFonts w:hint="eastAsia"/>
+        </w:rPr>
+        <w:t>张照片</w:t>
+      </w:r>
+      <w:r>
+        <w:rPr>
+          <w:rFonts w:hint="eastAsia"/>
+        </w:rPr>
+        <w:t>会被用来训练</w:t>
+      </w:r>
+      <w:r>
+        <w:rPr>
+          <w:rFonts w:hint="eastAsia"/>
+        </w:rPr>
+        <w:t>具有猫狗</w:t>
+      </w:r>
+      <w:r>
+        <w:rPr>
+          <w:rFonts w:hint="eastAsia"/>
+        </w:rPr>
+        <w:t>辨识</w:t>
+      </w:r>
+      <w:r>
+        <w:rPr>
+          <w:rFonts w:hint="eastAsia"/>
+        </w:rPr>
+        <w:t>能力的人工智能</w:t>
+      </w:r>
+      <w:r>
+        <w:rPr>
+          <w:rFonts w:hint="eastAsia"/>
+        </w:rPr>
+        <w:t>，而测试集</w:t>
+      </w:r>
+      <w:r>
+        <w:rPr>
+          <w:rFonts w:hint="eastAsia"/>
+        </w:rPr>
+        <w:t>的照片会用来</w:t>
+      </w:r>
+      <w:r>
+        <w:rPr>
+          <w:rFonts w:hint="eastAsia"/>
+        </w:rPr>
+        <w:t>评判</w:t>
+      </w:r>
+      <w:r>
+        <w:rPr>
+          <w:rFonts w:hint="eastAsia"/>
+        </w:rPr>
+        <w:t>这一人工智能的猫狗辨识能力</w:t>
+      </w:r>
+      <w:r>
+        <w:rPr>
+          <w:rFonts w:hint="eastAsia"/>
+        </w:rPr>
+        <w:t>。</w:t>
+      </w:r>
+      <w:r>
+        <w:rPr>
+          <w:rFonts w:hint="eastAsia"/>
+        </w:rPr>
+        <w:t>在训练集中，包含猫或者狗的照片各有</w:t>
+      </w:r>
+      <w:r>
+        <w:rPr>
+          <w:rFonts w:hint="eastAsia"/>
+        </w:rPr>
+        <w:t>12500</w:t>
+      </w:r>
+      <w:r>
+        <w:rPr>
+          <w:rFonts w:hint="eastAsia"/>
+        </w:rPr>
+        <w:t>张，如图</w:t>
+      </w:r>
+      <w:r>
+        <w:rPr>
+          <w:rFonts w:hint="eastAsia"/>
+        </w:rPr>
+        <w:t>1</w:t>
+      </w:r>
+      <w:r>
+        <w:rPr>
+          <w:rFonts w:hint="eastAsia"/>
+        </w:rPr>
+        <w:t>所示。</w:t>
+      </w:r>
+      <w:r>
+        <w:rPr>
+          <w:rFonts w:hint="eastAsia"/>
+        </w:rPr>
+        <w:t>训练集中猫和狗</w:t>
+      </w:r>
+      <w:r>
+        <w:rPr>
+          <w:rFonts w:hint="eastAsia"/>
+        </w:rPr>
+        <w:t>的</w:t>
+      </w:r>
+      <w:r>
+        <w:rPr>
+          <w:rFonts w:hint="eastAsia"/>
+        </w:rPr>
+        <w:t>照片示例</w:t>
+      </w:r>
+      <w:r>
+        <w:rPr>
+          <w:rFonts w:hint="eastAsia"/>
+        </w:rPr>
+        <w:t>如图</w:t>
+      </w:r>
+      <w:r>
+        <w:rPr>
+          <w:rFonts w:hint="eastAsia"/>
+        </w:rPr>
+        <w:t>2</w:t>
+      </w:r>
+      <w:r>
+        <w:rPr>
+          <w:rFonts w:hint="eastAsia"/>
+        </w:rPr>
+        <w:t>所示</w:t>
+      </w:r>
+      <w:r>
+        <w:rPr>
+          <w:rFonts w:hint="eastAsia"/>
+        </w:rPr>
+        <w:t>。初步来看，</w:t>
+      </w:r>
+      <w:r>
+        <w:rPr>
+          <w:rFonts w:hint="eastAsia"/>
+        </w:rPr>
+        <w:t>训练集的数据特征有：</w:t>
       </w:r>
     </w:p>
     <w:p>
       <w:pPr>
-        <w:rPr>
-          <w:b/>
-        </w:rPr>
-      </w:pPr>
-      <w:r>
-        <w:rPr>
-          <w:rFonts w:hint="eastAsia"/>
-          <w:b/>
-        </w:rPr>
-        <w:t>基准</w:t>
-      </w:r>
-      <w:r>
-        <w:rPr>
-          <w:b/>
-        </w:rPr>
-        <w:t>模型</w:t>
+        <w:pStyle w:val="ListParagraph"/>
+        <w:numPr>
+          <w:ilvl w:val="0"/>
+          <w:numId w:val="2"/>
+        </w:numPr>
+      </w:pPr>
+      <w:r>
+        <w:rPr>
+          <w:rFonts w:hint="eastAsia"/>
+        </w:rPr>
+        <w:t>猫狗照片数量均等</w:t>
+      </w:r>
+      <w:r>
+        <w:rPr>
+          <w:rFonts w:hint="eastAsia"/>
+        </w:rPr>
+        <w:t>；</w:t>
       </w:r>
     </w:p>
     <w:p>
-      <w:r>
-        <w:t>本项目的基准模型是</w:t>
-      </w:r>
-      <w:proofErr w:type="spellStart"/>
-      <w:r>
-        <w:t>AlexNet</w:t>
-      </w:r>
-      <w:proofErr w:type="spellEnd"/>
-      <w:r>
-        <w:t>的模型</w:t>
-      </w:r>
-      <w:r>
-        <w:rPr>
-          <w:rFonts w:hint="eastAsia"/>
-        </w:rPr>
-        <w:t>。</w:t>
-      </w:r>
-      <w:r>
-        <w:t>首先会基本参照</w:t>
-      </w:r>
-      <w:proofErr w:type="spellStart"/>
-      <w:r>
-        <w:t>AlexNet</w:t>
-      </w:r>
-      <w:proofErr w:type="spellEnd"/>
-      <w:r>
-        <w:t>来</w:t>
-      </w:r>
-      <w:r>
-        <w:t>创建神经网络</w:t>
-      </w:r>
-      <w:r>
-        <w:rPr>
-          <w:rFonts w:hint="eastAsia"/>
-        </w:rPr>
-        <w:t>，</w:t>
-      </w:r>
-      <w:r>
-        <w:t>并根据本项目的具体情况对模型进行相应的修改</w:t>
-      </w:r>
-      <w:r>
-        <w:rPr>
-          <w:rFonts w:hint="eastAsia"/>
-        </w:rPr>
-        <w:t>。</w:t>
-      </w:r>
-      <w:r>
-        <w:t>如果建模结果已经达到预期效果</w:t>
-      </w:r>
-      <w:r>
-        <w:rPr>
-          <w:rFonts w:hint="eastAsia"/>
-        </w:rPr>
-        <w:t>（识别准确率达到</w:t>
-      </w:r>
-      <w:r>
-        <w:rPr>
-          <w:rFonts w:hint="eastAsia"/>
-        </w:rPr>
-        <w:t>95%</w:t>
-      </w:r>
-      <w:r>
-        <w:rPr>
-          <w:rFonts w:hint="eastAsia"/>
-        </w:rPr>
-        <w:t>）</w:t>
-      </w:r>
-      <w:r>
-        <w:rPr>
-          <w:rFonts w:hint="eastAsia"/>
-        </w:rPr>
-        <w:t>，</w:t>
-      </w:r>
-      <w:r>
-        <w:t>则不做进一步改进</w:t>
-      </w:r>
-      <w:r>
-        <w:rPr>
-          <w:rFonts w:hint="eastAsia"/>
-        </w:rPr>
-        <w:t>；</w:t>
-      </w:r>
-      <w:r>
-        <w:t>如果建模结果不如预期</w:t>
-      </w:r>
-      <w:r>
-        <w:rPr>
-          <w:rFonts w:hint="eastAsia"/>
-        </w:rPr>
-        <w:t>，</w:t>
-      </w:r>
-      <w:r>
-        <w:t>则会参考其他更多的模型</w:t>
-      </w:r>
-      <w:r>
-        <w:rPr>
-          <w:rFonts w:hint="eastAsia"/>
-        </w:rPr>
-        <w:t>（比如</w:t>
-      </w:r>
-      <w:proofErr w:type="spellStart"/>
-      <w:r>
-        <w:rPr>
-          <w:rFonts w:hint="eastAsia"/>
-        </w:rPr>
-        <w:t>VGG</w:t>
-      </w:r>
-      <w:r>
-        <w:t>Net</w:t>
-      </w:r>
-      <w:proofErr w:type="spellEnd"/>
-      <w:r>
-        <w:rPr>
-          <w:rFonts w:hint="eastAsia"/>
-        </w:rPr>
-        <w:t>，</w:t>
-      </w:r>
-      <w:r>
-        <w:t xml:space="preserve"> </w:t>
-      </w:r>
-      <w:proofErr w:type="spellStart"/>
-      <w:r>
-        <w:t>ResNet</w:t>
-      </w:r>
-      <w:proofErr w:type="spellEnd"/>
-      <w:r>
-        <w:rPr>
-          <w:rFonts w:hint="eastAsia"/>
-        </w:rPr>
-        <w:t>，</w:t>
-      </w:r>
-      <w:r>
-        <w:t xml:space="preserve"> Inception</w:t>
-      </w:r>
-      <w:r>
-        <w:t>等等</w:t>
-      </w:r>
-      <w:r>
-        <w:rPr>
-          <w:rFonts w:hint="eastAsia"/>
-        </w:rPr>
-        <w:t>）</w:t>
-      </w:r>
-      <w:r>
-        <w:t>对模型进行修改</w:t>
-      </w:r>
-      <w:r>
-        <w:rPr>
-          <w:rFonts w:hint="eastAsia"/>
-        </w:rPr>
-        <w:t>，</w:t>
-      </w:r>
-      <w:r>
-        <w:t>以期达到预想的预测效果</w:t>
+      <w:pPr>
+        <w:pStyle w:val="ListParagraph"/>
+        <w:numPr>
+          <w:ilvl w:val="0"/>
+          <w:numId w:val="2"/>
+        </w:numPr>
+      </w:pPr>
+      <w:r>
+        <w:t>照片的尺寸不一致</w:t>
       </w:r>
       <w:r>
         <w:rPr>
@@ -1216,33 +1215,279 @@
     </w:p>
     <w:p>
       <w:pPr>
-        <w:rPr>
-          <w:b/>
-        </w:rPr>
-      </w:pPr>
-      <w:r>
-        <w:rPr>
-          <w:rFonts w:hint="eastAsia"/>
-          <w:b/>
-        </w:rPr>
-        <w:t>评估</w:t>
-      </w:r>
-      <w:r>
-        <w:rPr>
-          <w:b/>
-        </w:rPr>
-        <w:t>标准</w:t>
+        <w:jc w:val="center"/>
+      </w:pPr>
+      <w:r>
+        <w:rPr>
+          <w:rFonts w:hint="eastAsia"/>
+          <w:noProof/>
+        </w:rPr>
+        <w:lastRenderedPageBreak/>
+        <w:drawing>
+          <wp:inline distT="0" distB="0" distL="0" distR="0">
+            <wp:extent cx="3629025" cy="2419350"/>
+            <wp:effectExtent l="0" t="0" r="9525" b="0"/>
+            <wp:docPr id="2" name="Picture 2"/>
+            <wp:cNvGraphicFramePr>
+              <a:graphicFrameLocks xmlns:a="http://schemas.openxmlformats.org/drawingml/2006/main" noChangeAspect="1"/>
+            </wp:cNvGraphicFramePr>
+            <a:graphic xmlns:a="http://schemas.openxmlformats.org/drawingml/2006/main">
+              <a:graphicData uri="http://schemas.openxmlformats.org/drawingml/2006/picture">
+                <pic:pic xmlns:pic="http://schemas.openxmlformats.org/drawingml/2006/picture">
+                  <pic:nvPicPr>
+                    <pic:cNvPr id="2" name="dogvscat.jpg"/>
+                    <pic:cNvPicPr/>
+                  </pic:nvPicPr>
+                  <pic:blipFill>
+                    <a:blip r:embed="rId5" cstate="print">
+                      <a:extLst>
+                        <a:ext uri="{28A0092B-C50C-407E-A947-70E740481C1C}">
+                          <a14:useLocalDpi xmlns:a14="http://schemas.microsoft.com/office/drawing/2010/main" val="0"/>
+                        </a:ext>
+                      </a:extLst>
+                    </a:blip>
+                    <a:stretch>
+                      <a:fillRect/>
+                    </a:stretch>
+                  </pic:blipFill>
+                  <pic:spPr>
+                    <a:xfrm>
+                      <a:off x="0" y="0"/>
+                      <a:ext cx="3630141" cy="2420094"/>
+                    </a:xfrm>
+                    <a:prstGeom prst="rect">
+                      <a:avLst/>
+                    </a:prstGeom>
+                  </pic:spPr>
+                </pic:pic>
+              </a:graphicData>
+            </a:graphic>
+          </wp:inline>
+        </w:drawing>
       </w:r>
     </w:p>
     <w:p>
       <w:pPr>
-        <w:rPr>
-          <w:rFonts w:hint="eastAsia"/>
-        </w:rPr>
-      </w:pPr>
-      <w:r>
-        <w:lastRenderedPageBreak/>
-        <w:t>因为本项目是为二分类</w:t>
+        <w:jc w:val="center"/>
+      </w:pPr>
+      <w:r>
+        <w:rPr>
+          <w:rFonts w:hint="eastAsia"/>
+        </w:rPr>
+        <w:t>图</w:t>
+      </w:r>
+      <w:r>
+        <w:rPr>
+          <w:rFonts w:hint="eastAsia"/>
+        </w:rPr>
+        <w:t>1</w:t>
+      </w:r>
+      <w:r>
+        <w:t xml:space="preserve"> </w:t>
+      </w:r>
+      <w:r>
+        <w:t>训练集中猫</w:t>
+      </w:r>
+      <w:r>
+        <w:rPr>
+          <w:rFonts w:hint="eastAsia"/>
+        </w:rPr>
+        <w:t>/</w:t>
+      </w:r>
+      <w:r>
+        <w:rPr>
+          <w:rFonts w:hint="eastAsia"/>
+        </w:rPr>
+        <w:t>狗照片</w:t>
+      </w:r>
+      <w:r>
+        <w:rPr>
+          <w:rFonts w:hint="eastAsia"/>
+        </w:rPr>
+        <w:t>数量柱状图</w:t>
+      </w:r>
+    </w:p>
+    <w:p>
+      <w:pPr>
+        <w:jc w:val="center"/>
+        <w:rPr>
+          <w:rFonts w:hint="eastAsia"/>
+        </w:rPr>
+      </w:pPr>
+    </w:p>
+    <w:p>
+      <w:pPr>
+        <w:jc w:val="center"/>
+      </w:pPr>
+      <w:r>
+        <w:rPr>
+          <w:rFonts w:hint="eastAsia"/>
+          <w:noProof/>
+        </w:rPr>
+        <w:drawing>
+          <wp:inline distT="0" distB="0" distL="0" distR="0">
+            <wp:extent cx="1428750" cy="1419225"/>
+            <wp:effectExtent l="0" t="0" r="0" b="9525"/>
+            <wp:docPr id="1" name="Picture 1"/>
+            <wp:cNvGraphicFramePr>
+              <a:graphicFrameLocks xmlns:a="http://schemas.openxmlformats.org/drawingml/2006/main" noChangeAspect="1"/>
+            </wp:cNvGraphicFramePr>
+            <a:graphic xmlns:a="http://schemas.openxmlformats.org/drawingml/2006/main">
+              <a:graphicData uri="http://schemas.openxmlformats.org/drawingml/2006/picture">
+                <pic:pic xmlns:pic="http://schemas.openxmlformats.org/drawingml/2006/picture">
+                  <pic:nvPicPr>
+                    <pic:cNvPr id="1" name="cat.1000.jpg"/>
+                    <pic:cNvPicPr/>
+                  </pic:nvPicPr>
+                  <pic:blipFill>
+                    <a:blip r:embed="rId6">
+                      <a:extLst>
+                        <a:ext uri="{28A0092B-C50C-407E-A947-70E740481C1C}">
+                          <a14:useLocalDpi xmlns:a14="http://schemas.microsoft.com/office/drawing/2010/main" val="0"/>
+                        </a:ext>
+                      </a:extLst>
+                    </a:blip>
+                    <a:stretch>
+                      <a:fillRect/>
+                    </a:stretch>
+                  </pic:blipFill>
+                  <pic:spPr>
+                    <a:xfrm>
+                      <a:off x="0" y="0"/>
+                      <a:ext cx="1428750" cy="1419225"/>
+                    </a:xfrm>
+                    <a:prstGeom prst="rect">
+                      <a:avLst/>
+                    </a:prstGeom>
+                  </pic:spPr>
+                </pic:pic>
+              </a:graphicData>
+            </a:graphic>
+          </wp:inline>
+        </w:drawing>
+      </w:r>
+      <w:r>
+        <w:rPr>
+          <w:rFonts w:hint="eastAsia"/>
+          <w:noProof/>
+        </w:rPr>
+        <w:drawing>
+          <wp:inline distT="0" distB="0" distL="0" distR="0">
+            <wp:extent cx="1102081" cy="1422374"/>
+            <wp:effectExtent l="0" t="0" r="3175" b="6985"/>
+            <wp:docPr id="3" name="Picture 3"/>
+            <wp:cNvGraphicFramePr>
+              <a:graphicFrameLocks xmlns:a="http://schemas.openxmlformats.org/drawingml/2006/main" noChangeAspect="1"/>
+            </wp:cNvGraphicFramePr>
+            <a:graphic xmlns:a="http://schemas.openxmlformats.org/drawingml/2006/main">
+              <a:graphicData uri="http://schemas.openxmlformats.org/drawingml/2006/picture">
+                <pic:pic xmlns:pic="http://schemas.openxmlformats.org/drawingml/2006/picture">
+                  <pic:nvPicPr>
+                    <pic:cNvPr id="3" name="dog.9573.jpg"/>
+                    <pic:cNvPicPr/>
+                  </pic:nvPicPr>
+                  <pic:blipFill>
+                    <a:blip r:embed="rId7" cstate="print">
+                      <a:extLst>
+                        <a:ext uri="{28A0092B-C50C-407E-A947-70E740481C1C}">
+                          <a14:useLocalDpi xmlns:a14="http://schemas.microsoft.com/office/drawing/2010/main" val="0"/>
+                        </a:ext>
+                      </a:extLst>
+                    </a:blip>
+                    <a:stretch>
+                      <a:fillRect/>
+                    </a:stretch>
+                  </pic:blipFill>
+                  <pic:spPr>
+                    <a:xfrm>
+                      <a:off x="0" y="0"/>
+                      <a:ext cx="1125860" cy="1453064"/>
+                    </a:xfrm>
+                    <a:prstGeom prst="rect">
+                      <a:avLst/>
+                    </a:prstGeom>
+                  </pic:spPr>
+                </pic:pic>
+              </a:graphicData>
+            </a:graphic>
+          </wp:inline>
+        </w:drawing>
+      </w:r>
+    </w:p>
+    <w:p>
+      <w:pPr>
+        <w:jc w:val="center"/>
+        <w:rPr>
+          <w:rFonts w:hint="eastAsia"/>
+        </w:rPr>
+      </w:pPr>
+      <w:r>
+        <w:t>图</w:t>
+      </w:r>
+      <w:r>
+        <w:rPr>
+          <w:rFonts w:hint="eastAsia"/>
+        </w:rPr>
+        <w:t xml:space="preserve">2 </w:t>
+      </w:r>
+      <w:r>
+        <w:rPr>
+          <w:rFonts w:hint="eastAsia"/>
+        </w:rPr>
+        <w:t>训练集中猫（左图）和狗（右图）照片示例</w:t>
+      </w:r>
+    </w:p>
+    <w:p>
+      <w:pPr>
+        <w:rPr>
+          <w:b/>
+        </w:rPr>
+      </w:pPr>
+      <w:r>
+        <w:rPr>
+          <w:rFonts w:hint="eastAsia"/>
+          <w:b/>
+        </w:rPr>
+        <w:t>基准</w:t>
+      </w:r>
+      <w:r>
+        <w:rPr>
+          <w:b/>
+        </w:rPr>
+        <w:t>模型</w:t>
+      </w:r>
+    </w:p>
+    <w:p>
+      <w:r>
+        <w:t>本项目的基准模型是</w:t>
+      </w:r>
+      <w:proofErr w:type="spellStart"/>
+      <w:r>
+        <w:t>AlexNet</w:t>
+      </w:r>
+      <w:proofErr w:type="spellEnd"/>
+      <w:r>
+        <w:t>的模型</w:t>
+      </w:r>
+      <w:r>
+        <w:rPr>
+          <w:rFonts w:hint="eastAsia"/>
+        </w:rPr>
+        <w:t>。</w:t>
+      </w:r>
+      <w:r>
+        <w:t>首先会基本参照</w:t>
+      </w:r>
+      <w:proofErr w:type="spellStart"/>
+      <w:r>
+        <w:t>AlexNet</w:t>
+      </w:r>
+      <w:proofErr w:type="spellEnd"/>
+      <w:r>
+        <w:t>来</w:t>
+      </w:r>
+      <w:r>
+        <w:t>创建神经网络</w:t>
       </w:r>
       <w:r>
         <w:rPr>
@@ -1251,13 +1496,55 @@
         <w:t>，</w:t>
       </w:r>
       <w:r>
-        <w:t>所以在神经网络的最后一层可以采用逻辑回归</w:t>
-      </w:r>
-      <w:r>
-        <w:t>来</w:t>
-      </w:r>
-      <w:r>
-        <w:t>进行分类</w:t>
+        <w:t>并根据本项目的具体情况对模型进行相应的修改</w:t>
+      </w:r>
+      <w:r>
+        <w:rPr>
+          <w:rFonts w:hint="eastAsia"/>
+        </w:rPr>
+        <w:t>。</w:t>
+      </w:r>
+      <w:r>
+        <w:t>如果建模结果已经达到预期效果</w:t>
+      </w:r>
+      <w:r>
+        <w:rPr>
+          <w:rFonts w:hint="eastAsia"/>
+        </w:rPr>
+        <w:t>（</w:t>
+      </w:r>
+      <w:r>
+        <w:rPr>
+          <w:rFonts w:hint="eastAsia"/>
+        </w:rPr>
+        <w:t>训练集的</w:t>
+      </w:r>
+      <w:r>
+        <w:rPr>
+          <w:rFonts w:hint="eastAsia"/>
+        </w:rPr>
+        <w:t>Lo</w:t>
+      </w:r>
+      <w:r>
+        <w:t>ss</w:t>
+      </w:r>
+      <w:r>
+        <w:t>值小于或等于</w:t>
+      </w:r>
+      <w:r>
+        <w:rPr>
+          <w:rFonts w:hint="eastAsia"/>
+        </w:rPr>
+        <w:t>0.</w:t>
+      </w:r>
+      <w:r>
+        <w:t>05</w:t>
+      </w:r>
+      <w:r>
+        <w:rPr>
+          <w:rFonts w:hint="eastAsia"/>
+        </w:rPr>
+        <w:t>）</w:t>
       </w:r>
       <w:r>
         <w:rPr>
@@ -1266,12 +1553,191 @@
         <w:t>，</w:t>
       </w:r>
       <w:r>
-        <w:t>那么逻辑回归对应的</w:t>
+        <w:t>则不做进一步改进</w:t>
+      </w:r>
+      <w:r>
+        <w:rPr>
+          <w:rFonts w:hint="eastAsia"/>
+        </w:rPr>
+        <w:t>；</w:t>
+      </w:r>
+      <w:r>
+        <w:t>如果建模结果不如预期</w:t>
+      </w:r>
+      <w:r>
+        <w:rPr>
+          <w:rFonts w:hint="eastAsia"/>
+        </w:rPr>
+        <w:t>，</w:t>
+      </w:r>
+      <w:r>
+        <w:t>则会参考其他更多的</w:t>
+      </w:r>
+      <w:r>
+        <w:t>优化</w:t>
+      </w:r>
+      <w:r>
+        <w:t>模型</w:t>
+      </w:r>
+      <w:r>
+        <w:rPr>
+          <w:rFonts w:hint="eastAsia"/>
+        </w:rPr>
+        <w:t>（比如</w:t>
+      </w:r>
+      <w:proofErr w:type="spellStart"/>
+      <w:r>
+        <w:rPr>
+          <w:rFonts w:hint="eastAsia"/>
+        </w:rPr>
+        <w:t>VGG</w:t>
+      </w:r>
+      <w:r>
+        <w:t>Net</w:t>
+      </w:r>
+      <w:proofErr w:type="spellEnd"/>
+      <w:r>
+        <w:rPr>
+          <w:rFonts w:hint="eastAsia"/>
+        </w:rPr>
+        <w:t>，</w:t>
+      </w:r>
+      <w:r>
+        <w:t xml:space="preserve"> </w:t>
+      </w:r>
+      <w:proofErr w:type="spellStart"/>
+      <w:r>
+        <w:t>ResNet</w:t>
+      </w:r>
+      <w:proofErr w:type="spellEnd"/>
+      <w:r>
+        <w:rPr>
+          <w:rFonts w:hint="eastAsia"/>
+        </w:rPr>
+        <w:t>，</w:t>
+      </w:r>
+      <w:r>
+        <w:t xml:space="preserve"> Inception</w:t>
+      </w:r>
+      <w:r>
+        <w:t>等等</w:t>
+      </w:r>
+      <w:r>
+        <w:rPr>
+          <w:rFonts w:hint="eastAsia"/>
+        </w:rPr>
+        <w:t>）</w:t>
+      </w:r>
+      <w:r>
+        <w:t>对模型进行修改</w:t>
+      </w:r>
+      <w:r>
+        <w:rPr>
+          <w:rFonts w:hint="eastAsia"/>
+        </w:rPr>
+        <w:t>，</w:t>
+      </w:r>
+      <w:r>
+        <w:t>以期达到预想的预测效果</w:t>
+      </w:r>
+      <w:r>
+        <w:rPr>
+          <w:rFonts w:hint="eastAsia"/>
+        </w:rPr>
+        <w:t>。</w:t>
+      </w:r>
+    </w:p>
+    <w:p>
+      <w:pPr>
+        <w:rPr>
+          <w:b/>
+        </w:rPr>
+      </w:pPr>
+      <w:r>
+        <w:rPr>
+          <w:rFonts w:hint="eastAsia"/>
+          <w:b/>
+        </w:rPr>
+        <w:t>评估</w:t>
+      </w:r>
+      <w:r>
+        <w:rPr>
+          <w:b/>
+        </w:rPr>
+        <w:t>标准</w:t>
+      </w:r>
+    </w:p>
+    <w:p>
+      <w:r>
+        <w:t>本项目</w:t>
+      </w:r>
+      <w:r>
+        <w:t>的</w:t>
+      </w:r>
+      <w:r>
+        <w:t>损失函数</w:t>
+      </w:r>
+      <w:r>
+        <w:rPr>
+          <w:rFonts w:hint="eastAsia"/>
+        </w:rPr>
+        <w:t>（</w:t>
       </w:r>
       <w:r>
         <w:t>cost function</w:t>
       </w:r>
       <w:r>
+        <w:rPr>
+          <w:rFonts w:hint="eastAsia"/>
+        </w:rPr>
+        <w:t>）</w:t>
+      </w:r>
+      <w:r>
+        <w:t>为</w:t>
+      </w:r>
+      <w:r>
+        <w:t>平均</w:t>
+      </w:r>
+      <w:r>
+        <w:t>交叉熵</w:t>
+      </w:r>
+      <w:r>
+        <w:rPr>
+          <w:rFonts w:hint="eastAsia"/>
+        </w:rPr>
+        <w:t>（</w:t>
+      </w:r>
+      <w:r>
+        <w:rPr>
+          <w:rFonts w:hint="eastAsia"/>
+        </w:rPr>
+        <w:t xml:space="preserve">average </w:t>
+      </w:r>
+      <w:r>
+        <w:rPr>
+          <w:rFonts w:hint="eastAsia"/>
+        </w:rPr>
+        <w:t>cr</w:t>
+      </w:r>
+      <w:r>
+        <w:t>oss-entropy</w:t>
+      </w:r>
+      <w:r>
+        <w:t>或叫做</w:t>
+      </w:r>
+      <w:r>
+        <w:t>log loss</w:t>
+      </w:r>
+      <w:r>
+        <w:t>值</w:t>
+      </w:r>
+      <w:r>
+        <w:rPr>
+          <w:rFonts w:hint="eastAsia"/>
+        </w:rPr>
+        <w:t>），</w:t>
+      </w:r>
+      <w:r>
         <w:t>定义为</w:t>
       </w:r>
       <w:r>
@@ -1280,6 +1746,11 @@
         </w:rPr>
         <w:t>：</w:t>
       </w:r>
+    </w:p>
+    <w:p>
+      <w:pPr>
+        <w:jc w:val="center"/>
+      </w:pPr>
       <m:oMath>
         <m:r>
           <m:rPr>
@@ -1355,6 +1826,12 @@
               <m:e>
                 <m:r>
                   <w:rPr>
+                    <w:rFonts w:ascii="Cambria Math" w:hAnsi="Cambria Math" w:hint="eastAsia"/>
+                  </w:rPr>
+                  <m:t>[</m:t>
+                </m:r>
+                <m:r>
+                  <w:rPr>
                     <w:rFonts w:ascii="Cambria Math" w:hAnsi="Cambria Math"/>
                   </w:rPr>
                   <m:t>y</m:t>
@@ -1373,7 +1850,7 @@
               <w:rPr>
                 <w:rFonts w:ascii="Cambria Math" w:hAnsi="Cambria Math"/>
               </w:rPr>
-              <m:t>log</m:t>
+              <m:t>ln</m:t>
             </m:r>
             <m:sSup>
               <m:sSupPr>
@@ -1452,19 +1929,10 @@
               </m:e>
             </m:d>
             <m:r>
-              <m:rPr>
-                <m:sty m:val="p"/>
-              </m:rPr>
               <w:rPr>
                 <w:rFonts w:ascii="Cambria Math" w:hAnsi="Cambria Math"/>
               </w:rPr>
-              <m:t>log⁡</m:t>
-            </m:r>
-            <m:r>
-              <w:rPr>
-                <w:rFonts w:ascii="Cambria Math" w:hAnsi="Cambria Math"/>
-              </w:rPr>
-              <m:t>(1-</m:t>
+              <m:t>ln(1-</m:t>
             </m:r>
             <m:sSup>
               <m:sSupPr>
@@ -1476,12 +1944,24 @@
                 </m:ctrlPr>
               </m:sSupPr>
               <m:e>
-                <m:r>
-                  <w:rPr>
-                    <w:rFonts w:ascii="Cambria Math" w:hAnsi="Cambria Math"/>
-                  </w:rPr>
-                  <m:t>ŷ</m:t>
-                </m:r>
+                <m:acc>
+                  <m:accPr>
+                    <m:ctrlPr>
+                      <w:rPr>
+                        <w:rFonts w:ascii="Cambria Math" w:hAnsi="Cambria Math"/>
+                        <w:i/>
+                      </w:rPr>
+                    </m:ctrlPr>
+                  </m:accPr>
+                  <m:e>
+                    <m:r>
+                      <w:rPr>
+                        <w:rFonts w:ascii="Cambria Math" w:hAnsi="Cambria Math"/>
+                      </w:rPr>
+                      <m:t>y</m:t>
+                    </m:r>
+                  </m:e>
+                </m:acc>
               </m:e>
               <m:sup>
                 <m:r>
@@ -1496,7 +1976,7 @@
               <w:rPr>
                 <w:rFonts w:ascii="Cambria Math" w:hAnsi="Cambria Math"/>
               </w:rPr>
-              <m:t>)</m:t>
+              <m:t>)]</m:t>
             </m:r>
           </m:e>
         </m:nary>
@@ -1507,10 +1987,15 @@
         </w:rPr>
         <w:t>，</w:t>
       </w:r>
+    </w:p>
+    <w:p>
       <w:r>
         <w:t>其中</w:t>
       </w:r>
       <w:r>
+        <w:rPr>
+          <w:i/>
+        </w:rPr>
         <w:t>y</w:t>
       </w:r>
       <w:r>
@@ -1525,6 +2010,7 @@
       <w:r>
         <w:rPr>
           <w:rFonts w:hint="eastAsia"/>
+          <w:i/>
         </w:rPr>
         <w:t>y</w:t>
       </w:r>
@@ -1540,6 +2026,7 @@
       <w:r>
         <w:rPr>
           <w:rFonts w:hint="eastAsia"/>
+          <w:i/>
         </w:rPr>
         <w:t>y</w:t>
       </w:r>
@@ -1555,10 +2042,14 @@
       <w:r>
         <w:rPr>
           <w:rFonts w:hint="eastAsia"/>
+          <w:i/>
         </w:rPr>
         <w:t>y</w:t>
       </w:r>
       <w:r>
+        <w:rPr>
+          <w:i/>
+        </w:rPr>
         <w:t>̂</w:t>
       </w:r>
       <w:r>
@@ -1571,181 +2062,91 @@
         <w:t>。</w:t>
       </w:r>
       <w:r>
-        <w:t>M</w:t>
-      </w:r>
-      <w:r>
-        <w:rPr>
-          <w:rFonts w:hint="eastAsia"/>
-        </w:rPr>
-        <w:t>为训练图片总数。若采用</w:t>
-      </w:r>
-      <w:proofErr w:type="gramStart"/>
-      <w:r>
-        <w:rPr>
-          <w:rFonts w:hint="eastAsia"/>
-        </w:rPr>
-        <w:t>mini</w:t>
-      </w:r>
-      <w:r>
-        <w:t>-batch</w:t>
-      </w:r>
-      <w:r>
-        <w:t>的方式</w:t>
-      </w:r>
-      <w:r>
-        <w:rPr>
-          <w:rFonts w:hint="eastAsia"/>
-        </w:rPr>
-        <w:t>，</w:t>
-      </w:r>
-      <w:r>
-        <w:t>则</w:t>
-      </w:r>
-      <w:r>
+        <w:rPr>
+          <w:rFonts w:hint="eastAsia"/>
+        </w:rPr>
         <w:t>m</w:t>
       </w:r>
       <w:r>
-        <w:t>表示每一个</w:t>
-      </w:r>
-      <w:r>
-        <w:t>batch</w:t>
-      </w:r>
-      <w:r>
-        <w:t>图片的数量</w:t>
-      </w:r>
-      <w:proofErr w:type="gramEnd"/>
-      <w:r>
-        <w:rPr>
-          <w:rFonts w:hint="eastAsia"/>
-        </w:rPr>
-        <w:t>。深度学习通过反向传播算法来最小化</w:t>
-      </w:r>
-      <w:r>
-        <w:rPr>
-          <w:rFonts w:hint="eastAsia"/>
-        </w:rPr>
-        <w:t>J</w:t>
-      </w:r>
-      <w:r>
-        <w:rPr>
-          <w:rFonts w:hint="eastAsia"/>
-        </w:rPr>
-        <w:t>从而更新网络系数，以达到</w:t>
+        <w:rPr>
+          <w:rFonts w:hint="eastAsia"/>
+        </w:rPr>
+        <w:t>为训练图片总数。</w:t>
+      </w:r>
+      <w:r>
+        <w:t>所建立的猫狗识别人工智能需达到以下标准</w:t>
+      </w:r>
+      <w:r>
+        <w:rPr>
+          <w:rFonts w:hint="eastAsia"/>
+        </w:rPr>
+        <w:t>：</w:t>
+      </w:r>
+      <w:r>
+        <w:t>模型</w:t>
+      </w:r>
+      <w:r>
+        <w:rPr>
+          <w:rFonts w:hint="eastAsia"/>
+        </w:rPr>
+        <w:t>在全部测试集上的</w:t>
+      </w:r>
+      <w:r>
+        <w:t>的平均</w:t>
+      </w:r>
+      <w:r>
+        <w:rPr>
+          <w:rFonts w:hint="eastAsia"/>
+        </w:rPr>
+        <w:t>交叉熵</w:t>
+      </w:r>
+      <w:r>
+        <w:t>小于或等于</w:t>
+      </w:r>
+      <w:r>
+        <w:rPr>
+          <w:rFonts w:hint="eastAsia"/>
+        </w:rPr>
+        <w:t>0.</w:t>
+      </w:r>
+      <w:r>
+        <w:t>05</w:t>
+      </w:r>
+      <w:r>
+        <w:rPr>
+          <w:rFonts w:hint="eastAsia"/>
+        </w:rPr>
+        <w:t>。</w:t>
       </w:r>
       <w:bookmarkStart w:id="0" w:name="_GoBack"/>
       <w:bookmarkEnd w:id="0"/>
-      <w:r>
-        <w:rPr>
-          <w:rFonts w:hint="eastAsia"/>
-        </w:rPr>
-        <w:t>网络的建模过程。</w:t>
-      </w:r>
     </w:p>
     <w:p>
-      <w:r>
-        <w:t>所建立的猫狗识别人工智能的评估标准为</w:t>
-      </w:r>
-      <w:r>
-        <w:rPr>
-          <w:rFonts w:hint="eastAsia"/>
-        </w:rPr>
-        <w:t>：</w:t>
-      </w:r>
-      <w:r>
-        <w:t>测试图片的</w:t>
-      </w:r>
-      <w:r>
-        <w:t>识别准确率</w:t>
-      </w:r>
-      <w:r>
-        <w:t>达到</w:t>
-      </w:r>
-      <w:r>
-        <w:rPr>
-          <w:rFonts w:hint="eastAsia"/>
-        </w:rPr>
-        <w:t>95%</w:t>
-      </w:r>
-      <w:r>
-        <w:rPr>
-          <w:rFonts w:hint="eastAsia"/>
-        </w:rPr>
-        <w:t>，具体定义为：</w:t>
-      </w:r>
-      <w:r>
-        <w:rPr>
-          <w:rFonts w:hint="eastAsia"/>
-        </w:rPr>
-        <w:t>n</w:t>
-      </w:r>
-      <w:r>
-        <w:t>/m</w:t>
-      </w:r>
-      <w:r>
-        <w:t>≥95</w:t>
-      </w:r>
-      <w:r>
-        <w:rPr>
-          <w:rFonts w:hint="eastAsia"/>
-        </w:rPr>
-        <w:t>%</w:t>
-      </w:r>
-      <w:r>
-        <w:rPr>
-          <w:rFonts w:hint="eastAsia"/>
-        </w:rPr>
-        <w:t>，</w:t>
-      </w:r>
-      <w:r>
-        <w:rPr>
-          <w:rFonts w:hint="eastAsia"/>
-        </w:rPr>
-        <w:t>n</w:t>
-      </w:r>
-      <w:r>
-        <w:rPr>
-          <w:rFonts w:hint="eastAsia"/>
-        </w:rPr>
-        <w:t>为准确识别出包含猫的图片和包含狗的图片之和，</w:t>
-      </w:r>
-      <w:r>
-        <w:rPr>
-          <w:rFonts w:hint="eastAsia"/>
-        </w:rPr>
-        <w:t>m</w:t>
-      </w:r>
-      <w:r>
-        <w:rPr>
-          <w:rFonts w:hint="eastAsia"/>
-        </w:rPr>
-        <w:t>为测试图片总数。</w:t>
+      <w:pPr>
+        <w:rPr>
+          <w:b/>
+        </w:rPr>
+      </w:pPr>
+      <w:r>
+        <w:rPr>
+          <w:rFonts w:hint="eastAsia"/>
+          <w:b/>
+        </w:rPr>
+        <w:t>项目</w:t>
+      </w:r>
+      <w:r>
+        <w:rPr>
+          <w:b/>
+        </w:rPr>
+        <w:t>设计</w:t>
       </w:r>
     </w:p>
     <w:p>
-      <w:pPr>
-        <w:rPr>
-          <w:b/>
-        </w:rPr>
-      </w:pPr>
-      <w:r>
-        <w:rPr>
-          <w:rFonts w:hint="eastAsia"/>
-          <w:b/>
-        </w:rPr>
-        <w:t>项目</w:t>
-      </w:r>
-      <w:r>
-        <w:rPr>
-          <w:b/>
-        </w:rPr>
-        <w:t>设计</w:t>
-      </w:r>
-    </w:p>
-    <w:p>
-      <w:r>
-        <w:rPr>
-          <w:rFonts w:hint="eastAsia"/>
-        </w:rPr>
+      <w:r>
+        <w:rPr>
+          <w:rFonts w:hint="eastAsia"/>
+        </w:rPr>
+        <w:lastRenderedPageBreak/>
         <w:t>本项目</w:t>
       </w:r>
       <w:r>
@@ -2215,8 +2616,100 @@
       </w:pPr>
     </w:lvl>
   </w:abstractNum>
+  <w:abstractNum w:abstractNumId="1" w15:restartNumberingAfterBreak="0">
+    <w:nsid w:val="4E001AC2"/>
+    <w:multiLevelType w:val="hybridMultilevel"/>
+    <w:tmpl w:val="E090878E"/>
+    <w:lvl w:ilvl="0" w:tplc="0409000F">
+      <w:start w:val="1"/>
+      <w:numFmt w:val="decimal"/>
+      <w:lvlText w:val="%1."/>
+      <w:lvlJc w:val="left"/>
+      <w:pPr>
+        <w:ind w:left="720" w:hanging="360"/>
+      </w:pPr>
+      <w:rPr>
+        <w:rFonts w:hint="default"/>
+      </w:rPr>
+    </w:lvl>
+    <w:lvl w:ilvl="1" w:tplc="04090019" w:tentative="1">
+      <w:start w:val="1"/>
+      <w:numFmt w:val="lowerLetter"/>
+      <w:lvlText w:val="%2."/>
+      <w:lvlJc w:val="left"/>
+      <w:pPr>
+        <w:ind w:left="1440" w:hanging="360"/>
+      </w:pPr>
+    </w:lvl>
+    <w:lvl w:ilvl="2" w:tplc="0409001B" w:tentative="1">
+      <w:start w:val="1"/>
+      <w:numFmt w:val="lowerRoman"/>
+      <w:lvlText w:val="%3."/>
+      <w:lvlJc w:val="right"/>
+      <w:pPr>
+        <w:ind w:left="2160" w:hanging="180"/>
+      </w:pPr>
+    </w:lvl>
+    <w:lvl w:ilvl="3" w:tplc="0409000F" w:tentative="1">
+      <w:start w:val="1"/>
+      <w:numFmt w:val="decimal"/>
+      <w:lvlText w:val="%4."/>
+      <w:lvlJc w:val="left"/>
+      <w:pPr>
+        <w:ind w:left="2880" w:hanging="360"/>
+      </w:pPr>
+    </w:lvl>
+    <w:lvl w:ilvl="4" w:tplc="04090019" w:tentative="1">
+      <w:start w:val="1"/>
+      <w:numFmt w:val="lowerLetter"/>
+      <w:lvlText w:val="%5."/>
+      <w:lvlJc w:val="left"/>
+      <w:pPr>
+        <w:ind w:left="3600" w:hanging="360"/>
+      </w:pPr>
+    </w:lvl>
+    <w:lvl w:ilvl="5" w:tplc="0409001B" w:tentative="1">
+      <w:start w:val="1"/>
+      <w:numFmt w:val="lowerRoman"/>
+      <w:lvlText w:val="%6."/>
+      <w:lvlJc w:val="right"/>
+      <w:pPr>
+        <w:ind w:left="4320" w:hanging="180"/>
+      </w:pPr>
+    </w:lvl>
+    <w:lvl w:ilvl="6" w:tplc="0409000F" w:tentative="1">
+      <w:start w:val="1"/>
+      <w:numFmt w:val="decimal"/>
+      <w:lvlText w:val="%7."/>
+      <w:lvlJc w:val="left"/>
+      <w:pPr>
+        <w:ind w:left="5040" w:hanging="360"/>
+      </w:pPr>
+    </w:lvl>
+    <w:lvl w:ilvl="7" w:tplc="04090019" w:tentative="1">
+      <w:start w:val="1"/>
+      <w:numFmt w:val="lowerLetter"/>
+      <w:lvlText w:val="%8."/>
+      <w:lvlJc w:val="left"/>
+      <w:pPr>
+        <w:ind w:left="5760" w:hanging="360"/>
+      </w:pPr>
+    </w:lvl>
+    <w:lvl w:ilvl="8" w:tplc="0409001B" w:tentative="1">
+      <w:start w:val="1"/>
+      <w:numFmt w:val="lowerRoman"/>
+      <w:lvlText w:val="%9."/>
+      <w:lvlJc w:val="right"/>
+      <w:pPr>
+        <w:ind w:left="6480" w:hanging="180"/>
+      </w:pPr>
+    </w:lvl>
+  </w:abstractNum>
   <w:num w:numId="1">
     <w:abstractNumId w:val="0"/>
+  </w:num>
+  <w:num w:numId="2">
+    <w:abstractNumId w:val="1"/>
   </w:num>
 </w:numbering>
 </file>

</xml_diff>

<commit_message>
Re-define the model metrics
</commit_message>
<xml_diff>
--- a/proposal.docx
+++ b/proposal.docx
@@ -895,10 +895,7 @@
     </w:p>
     <w:p>
       <w:r>
-        <w:t>区分猫和狗</w:t>
-      </w:r>
-      <w:r>
-        <w:t>这样的识别只需要知道</w:t>
+        <w:t>区分猫和狗这样的识别只需要知道</w:t>
       </w:r>
       <w:r>
         <w:rPr>
@@ -922,19 +919,7 @@
         <w:rPr>
           <w:rFonts w:hint="eastAsia"/>
         </w:rPr>
-        <w:t>。进一步来说，人是怎么区分猫和狗的呢？事实上，我们并不能准确地说出猫和狗的外观区别在哪里，我们只是模糊地知道，这样的动物是猫，那样的动物是狗。这样的任务，可以通过归纳学习的机器学习算法来训练，而</w:t>
-      </w:r>
-      <w:r>
-        <w:rPr>
-          <w:rFonts w:hint="eastAsia"/>
-        </w:rPr>
-        <w:t>卷积</w:t>
-      </w:r>
-      <w:r>
-        <w:rPr>
-          <w:rFonts w:hint="eastAsia"/>
-        </w:rPr>
-        <w:t>神经网络又是表现最好的算法。因此，本文会采用卷积神经网络来建立具有猫狗识别能力的人工智能，希冀其识别能力能够与人类相当。</w:t>
+        <w:t>。进一步来说，人是怎么区分猫和狗的呢？事实上，我们并不能准确地说出猫和狗的外观区别在哪里，我们只是模糊地知道，这样的动物是猫，那样的动物是狗。这样的任务，可以通过归纳学习的机器学习算法来训练，而卷积神经网络又是表现最好的算法。因此，本文会采用卷积神经网络来建立具有猫狗识别能力的人工智能，希冀其识别能力能够与人类相当。</w:t>
       </w:r>
     </w:p>
     <w:p>
@@ -1310,9 +1295,6 @@
     <w:p>
       <w:pPr>
         <w:jc w:val="center"/>
-        <w:rPr>
-          <w:rFonts w:hint="eastAsia"/>
-        </w:rPr>
       </w:pPr>
     </w:p>
     <w:p>
@@ -1417,9 +1399,6 @@
     <w:p>
       <w:pPr>
         <w:jc w:val="center"/>
-        <w:rPr>
-          <w:rFonts w:hint="eastAsia"/>
-        </w:rPr>
       </w:pPr>
       <w:r>
         <w:t>图</w:t>
@@ -1452,22 +1431,56 @@
       </w:r>
       <w:r>
         <w:rPr>
+          <w:rFonts w:hint="eastAsia"/>
           <w:b/>
         </w:rPr>
-        <w:t>模型</w:t>
+        <w:t>阈值</w:t>
       </w:r>
     </w:p>
     <w:p>
       <w:r>
-        <w:t>本项目的基准模型是</w:t>
+        <w:t>本项目</w:t>
+      </w:r>
+      <w:r>
+        <w:t>的基准阈值初步定位</w:t>
+      </w:r>
+      <w:r>
+        <w:rPr>
+          <w:rFonts w:hint="eastAsia"/>
+        </w:rPr>
+        <w:t>0.</w:t>
+      </w:r>
+      <w:r>
+        <w:t>05629</w:t>
+      </w:r>
+      <w:r>
+        <w:rPr>
+          <w:rFonts w:hint="eastAsia"/>
+        </w:rPr>
+        <w:t>，</w:t>
+      </w:r>
+      <w:r>
+        <w:t>这一阈值对应于</w:t>
       </w:r>
       <w:proofErr w:type="spellStart"/>
       <w:r>
-        <w:t>AlexNet</w:t>
+        <w:t>kaggle</w:t>
       </w:r>
       <w:proofErr w:type="spellEnd"/>
       <w:r>
-        <w:t>的模型</w:t>
+        <w:t>上的</w:t>
+      </w:r>
+      <w:r>
+        <w:rPr>
+          <w:rFonts w:hint="eastAsia"/>
+        </w:rPr>
+        <w:t>第</w:t>
+      </w:r>
+      <w:r>
+        <w:t>100</w:t>
+      </w:r>
+      <w:r>
+        <w:t>名</w:t>
       </w:r>
       <w:r>
         <w:rPr>
@@ -1476,60 +1489,13 @@
         <w:t>。</w:t>
       </w:r>
       <w:r>
-        <w:t>首先会基本参照</w:t>
-      </w:r>
-      <w:proofErr w:type="spellStart"/>
-      <w:r>
-        <w:t>AlexNet</w:t>
-      </w:r>
-      <w:proofErr w:type="spellEnd"/>
-      <w:r>
-        <w:t>来</w:t>
-      </w:r>
-      <w:r>
-        <w:t>创建神经网络</w:t>
-      </w:r>
-      <w:r>
-        <w:rPr>
-          <w:rFonts w:hint="eastAsia"/>
-        </w:rPr>
-        <w:t>，</w:t>
-      </w:r>
-      <w:r>
-        <w:t>并根据本项目的具体情况对模型进行相应的修改</w:t>
-      </w:r>
-      <w:r>
-        <w:rPr>
-          <w:rFonts w:hint="eastAsia"/>
-        </w:rPr>
-        <w:t>。</w:t>
-      </w:r>
-      <w:r>
-        <w:t>如果建模结果已经达到预期效果</w:t>
-      </w:r>
-      <w:r>
-        <w:rPr>
-          <w:rFonts w:hint="eastAsia"/>
-        </w:rPr>
-        <w:t>（</w:t>
-      </w:r>
-      <w:r>
-        <w:rPr>
-          <w:rFonts w:hint="eastAsia"/>
-        </w:rPr>
-        <w:t>训练集的</w:t>
-      </w:r>
-      <w:r>
-        <w:rPr>
-          <w:rFonts w:hint="eastAsia"/>
-        </w:rPr>
-        <w:t>Lo</w:t>
-      </w:r>
-      <w:r>
-        <w:t>ss</w:t>
-      </w:r>
-      <w:r>
-        <w:t>值小于或等于</w:t>
+        <w:t>本项目的</w:t>
+      </w:r>
+      <w:r>
+        <w:t>Loss</w:t>
+      </w:r>
+      <w:r>
+        <w:t>值需要小于</w:t>
       </w:r>
       <w:r>
         <w:rPr>
@@ -1538,107 +1504,7 @@
         <w:t>0.</w:t>
       </w:r>
       <w:r>
-        <w:t>05</w:t>
-      </w:r>
-      <w:r>
-        <w:rPr>
-          <w:rFonts w:hint="eastAsia"/>
-        </w:rPr>
-        <w:t>）</w:t>
-      </w:r>
-      <w:r>
-        <w:rPr>
-          <w:rFonts w:hint="eastAsia"/>
-        </w:rPr>
-        <w:t>，</w:t>
-      </w:r>
-      <w:r>
-        <w:t>则不做进一步改进</w:t>
-      </w:r>
-      <w:r>
-        <w:rPr>
-          <w:rFonts w:hint="eastAsia"/>
-        </w:rPr>
-        <w:t>；</w:t>
-      </w:r>
-      <w:r>
-        <w:t>如果建模结果不如预期</w:t>
-      </w:r>
-      <w:r>
-        <w:rPr>
-          <w:rFonts w:hint="eastAsia"/>
-        </w:rPr>
-        <w:t>，</w:t>
-      </w:r>
-      <w:r>
-        <w:t>则会参考其他更多的</w:t>
-      </w:r>
-      <w:r>
-        <w:t>优化</w:t>
-      </w:r>
-      <w:r>
-        <w:t>模型</w:t>
-      </w:r>
-      <w:r>
-        <w:rPr>
-          <w:rFonts w:hint="eastAsia"/>
-        </w:rPr>
-        <w:t>（比如</w:t>
-      </w:r>
-      <w:proofErr w:type="spellStart"/>
-      <w:r>
-        <w:rPr>
-          <w:rFonts w:hint="eastAsia"/>
-        </w:rPr>
-        <w:t>VGG</w:t>
-      </w:r>
-      <w:r>
-        <w:t>Net</w:t>
-      </w:r>
-      <w:proofErr w:type="spellEnd"/>
-      <w:r>
-        <w:rPr>
-          <w:rFonts w:hint="eastAsia"/>
-        </w:rPr>
-        <w:t>，</w:t>
-      </w:r>
-      <w:r>
-        <w:t xml:space="preserve"> </w:t>
-      </w:r>
-      <w:proofErr w:type="spellStart"/>
-      <w:r>
-        <w:t>ResNet</w:t>
-      </w:r>
-      <w:proofErr w:type="spellEnd"/>
-      <w:r>
-        <w:rPr>
-          <w:rFonts w:hint="eastAsia"/>
-        </w:rPr>
-        <w:t>，</w:t>
-      </w:r>
-      <w:r>
-        <w:t xml:space="preserve"> Inception</w:t>
-      </w:r>
-      <w:r>
-        <w:t>等等</w:t>
-      </w:r>
-      <w:r>
-        <w:rPr>
-          <w:rFonts w:hint="eastAsia"/>
-        </w:rPr>
-        <w:t>）</w:t>
-      </w:r>
-      <w:r>
-        <w:t>对模型进行修改</w:t>
-      </w:r>
-      <w:r>
-        <w:rPr>
-          <w:rFonts w:hint="eastAsia"/>
-        </w:rPr>
-        <w:t>，</w:t>
-      </w:r>
-      <w:r>
-        <w:t>以期达到预想的预测效果</w:t>
+        <w:t>05629</w:t>
       </w:r>
       <w:r>
         <w:rPr>
@@ -2113,13 +1979,14 @@
         <w:t>05</w:t>
       </w:r>
       <w:r>
+        <w:t>629</w:t>
+      </w:r>
+      <w:r>
         <w:rPr>
           <w:rFonts w:hint="eastAsia"/>
         </w:rPr>
         <w:t>。</w:t>
       </w:r>
-      <w:bookmarkStart w:id="0" w:name="_GoBack"/>
-      <w:bookmarkEnd w:id="0"/>
     </w:p>
     <w:p>
       <w:pPr>
@@ -2146,7 +2013,6 @@
         <w:rPr>
           <w:rFonts w:hint="eastAsia"/>
         </w:rPr>
-        <w:lastRenderedPageBreak/>
         <w:t>本项目</w:t>
       </w:r>
       <w:r>
@@ -2171,6 +2037,7 @@
         </w:numPr>
       </w:pPr>
       <w:r>
+        <w:lastRenderedPageBreak/>
         <w:t>数据搜集</w:t>
       </w:r>
       <w:r>
@@ -2245,79 +2112,87 @@
         <w:rPr>
           <w:rFonts w:hint="eastAsia"/>
         </w:rPr>
-        <w:t>。如前所述，所用的基准模型为</w:t>
+        <w:t>。</w:t>
+      </w:r>
+      <w:r>
+        <w:rPr>
+          <w:rFonts w:hint="eastAsia"/>
+        </w:rPr>
+        <w:t>所建立的卷积神经网络模型的</w:t>
+      </w:r>
+      <w:r>
+        <w:rPr>
+          <w:rFonts w:hint="eastAsia"/>
+        </w:rPr>
+        <w:t>L</w:t>
+      </w:r>
+      <w:r>
+        <w:t>oss</w:t>
+      </w:r>
+      <w:r>
+        <w:t>值</w:t>
+      </w:r>
+      <w:r>
+        <w:rPr>
+          <w:rFonts w:hint="eastAsia"/>
+        </w:rPr>
+        <w:t>需要低于</w:t>
+      </w:r>
+      <w:r>
+        <w:rPr>
+          <w:rFonts w:hint="eastAsia"/>
+        </w:rPr>
+        <w:t>0.0</w:t>
+      </w:r>
+      <w:r>
+        <w:t>5629</w:t>
+      </w:r>
+      <w:r>
+        <w:rPr>
+          <w:rFonts w:hint="eastAsia"/>
+        </w:rPr>
+        <w:t>，</w:t>
+      </w:r>
+      <w:r>
+        <w:t>对应于</w:t>
       </w:r>
       <w:proofErr w:type="spellStart"/>
       <w:r>
-        <w:rPr>
-          <w:rFonts w:hint="eastAsia"/>
-        </w:rPr>
-        <w:t>A</w:t>
-      </w:r>
-      <w:r>
-        <w:t>lexNet</w:t>
+        <w:t>kaggle</w:t>
       </w:r>
       <w:proofErr w:type="spellEnd"/>
       <w:r>
-        <w:t>卷积神经网络</w:t>
-      </w:r>
-      <w:r>
-        <w:rPr>
-          <w:rFonts w:hint="eastAsia"/>
-        </w:rPr>
-        <w:t>，以及</w:t>
-      </w:r>
-      <w:r>
-        <w:t>可能用到的其他经典卷积神经网络模型</w:t>
-      </w:r>
-      <w:r>
-        <w:rPr>
-          <w:rFonts w:hint="eastAsia"/>
-        </w:rPr>
-        <w:t>（比如</w:t>
-      </w:r>
-      <w:proofErr w:type="spellStart"/>
-      <w:r>
-        <w:rPr>
-          <w:rFonts w:hint="eastAsia"/>
-        </w:rPr>
-        <w:t>VGG</w:t>
-      </w:r>
-      <w:r>
-        <w:t>Net</w:t>
-      </w:r>
-      <w:proofErr w:type="spellEnd"/>
-      <w:r>
-        <w:rPr>
-          <w:rFonts w:hint="eastAsia"/>
-        </w:rPr>
-        <w:t>，</w:t>
-      </w:r>
-      <w:r>
-        <w:t xml:space="preserve"> </w:t>
-      </w:r>
-      <w:proofErr w:type="spellStart"/>
-      <w:r>
-        <w:t>ResNet</w:t>
-      </w:r>
-      <w:proofErr w:type="spellEnd"/>
-      <w:r>
-        <w:rPr>
-          <w:rFonts w:hint="eastAsia"/>
-        </w:rPr>
-        <w:t>，</w:t>
-      </w:r>
-      <w:r>
-        <w:t xml:space="preserve"> Inception</w:t>
-      </w:r>
-      <w:r>
-        <w:t>等等</w:t>
-      </w:r>
-      <w:r>
-        <w:rPr>
-          <w:rFonts w:hint="eastAsia"/>
-        </w:rPr>
-        <w:t>）；</w:t>
+        <w:t>上的第</w:t>
+      </w:r>
+      <w:r>
+        <w:rPr>
+          <w:rFonts w:hint="eastAsia"/>
+        </w:rPr>
+        <w:t>100</w:t>
+      </w:r>
+      <w:r>
+        <w:rPr>
+          <w:rFonts w:hint="eastAsia"/>
+        </w:rPr>
+        <w:t>名。如果此目标很容易就能实现，可以考虑继续优化模型获得更低的</w:t>
+      </w:r>
+      <w:r>
+        <w:rPr>
+          <w:rFonts w:hint="eastAsia"/>
+        </w:rPr>
+        <w:t>L</w:t>
+      </w:r>
+      <w:r>
+        <w:t>oss</w:t>
+      </w:r>
+      <w:r>
+        <w:t>值</w:t>
+      </w:r>
+      <w:r>
+        <w:rPr>
+          <w:rFonts w:hint="eastAsia"/>
+        </w:rPr>
+        <w:t>。</w:t>
       </w:r>
     </w:p>
     <w:p>
@@ -2385,6 +2260,8 @@
         </w:rPr>
         <w:t>。</w:t>
       </w:r>
+      <w:bookmarkStart w:id="0" w:name="_GoBack"/>
+      <w:bookmarkEnd w:id="0"/>
     </w:p>
     <w:p>
       <w:pPr>

</xml_diff>